<commit_message>
Punto 1 y 2 - Boceto PPT
Subida actualizada puntos 1 y 2 con el correspondiente diagrama gantt
para la asignación de trabajo. Subida del boceto de power point
</commit_message>
<xml_diff>
--- a/TG1/TG1.docx
+++ b/TG1/TG1.docx
@@ -19,8 +19,6 @@
       </w:sdtPr>
       <w:sdtEndPr/>
       <w:sdtContent>
-        <w:bookmarkStart w:id="0" w:name="_GoBack" w:displacedByCustomXml="prev"/>
-        <w:bookmarkEnd w:id="0" w:displacedByCustomXml="prev"/>
         <w:p>
           <w:pPr>
             <w:pStyle w:val="TtulodeTDC"/>
@@ -3765,7 +3763,7 @@
       <w:pPr>
         <w:pStyle w:val="Ttulo1"/>
       </w:pPr>
-      <w:bookmarkStart w:id="1" w:name="_Toc444537686"/>
+      <w:bookmarkStart w:id="0" w:name="_Toc444537686"/>
       <w:r>
         <w:lastRenderedPageBreak/>
         <w:t>1. Autores del trabajo</w:t>
@@ -3773,62 +3771,127 @@
       <w:r>
         <w:t>, planificación y entrega</w:t>
       </w:r>
+      <w:bookmarkEnd w:id="0"/>
+    </w:p>
+    <w:p>
+      <w:pPr>
+        <w:pStyle w:val="Ttulo2"/>
+      </w:pPr>
+      <w:bookmarkStart w:id="1" w:name="_Toc444537687"/>
+      <w:r>
+        <w:t>1.1 Autores</w:t>
+      </w:r>
       <w:bookmarkEnd w:id="1"/>
     </w:p>
     <w:p>
+      <w:r>
+        <w:t xml:space="preserve">Somos el grupo 7, formado por David Moreno </w:t>
+      </w:r>
+      <w:proofErr w:type="spellStart"/>
+      <w:r>
+        <w:t>Moreno</w:t>
+      </w:r>
+      <w:proofErr w:type="spellEnd"/>
+      <w:r>
+        <w:t xml:space="preserve"> (Coordinador del grupo), Fernando </w:t>
+      </w:r>
+      <w:r>
+        <w:t xml:space="preserve">Donaire </w:t>
+      </w:r>
+      <w:r>
+        <w:t xml:space="preserve">García y </w:t>
+      </w:r>
+      <w:proofErr w:type="spellStart"/>
+      <w:r>
+        <w:t>Sorín</w:t>
+      </w:r>
+      <w:proofErr w:type="spellEnd"/>
+      <w:r>
+        <w:t xml:space="preserve"> </w:t>
+      </w:r>
+      <w:proofErr w:type="spellStart"/>
+      <w:r>
+        <w:t>Gravila</w:t>
+      </w:r>
+      <w:proofErr w:type="spellEnd"/>
+      <w:r>
+        <w:t>.</w:t>
+      </w:r>
+    </w:p>
+    <w:p>
       <w:pPr>
         <w:pStyle w:val="Ttulo2"/>
       </w:pPr>
-      <w:bookmarkStart w:id="2" w:name="_Toc444537687"/>
-      <w:r>
-        <w:t>1.1 Autores</w:t>
+      <w:bookmarkStart w:id="2" w:name="_Toc444537688"/>
+      <w:r>
+        <w:t>1.2 Planificación</w:t>
       </w:r>
       <w:bookmarkEnd w:id="2"/>
     </w:p>
     <w:p>
       <w:r>
-        <w:t>En este apartado se debe indicar el número de grupo y los nombres de los autores, poniendo en primer lugar al coordinador del grupo.</w:t>
-      </w:r>
-    </w:p>
-    <w:p>
-      <w:pPr>
-        <w:pStyle w:val="Ttulo2"/>
-      </w:pPr>
-      <w:bookmarkStart w:id="3" w:name="_Toc444537688"/>
-      <w:r>
-        <w:t>1.2 Planificación</w:t>
-      </w:r>
-      <w:bookmarkEnd w:id="3"/>
-    </w:p>
-    <w:p>
-      <w:r>
-        <w:t xml:space="preserve">En este apartado se debe incluir un enlace (URL) </w:t>
-      </w:r>
-      <w:r>
-        <w:t xml:space="preserve">compartido a </w:t>
-      </w:r>
-      <w:r>
-        <w:t>la planificación del trabajo utilizando una herramienta online de diagramación Gantt (por  ejemplo, GanttPro, versión gratuita).</w:t>
-      </w:r>
-    </w:p>
-    <w:p>
-      <w:r>
-        <w:t xml:space="preserve">En </w:t>
-      </w:r>
-      <w:r>
-        <w:t xml:space="preserve">este enlace hay un ejemplo de </w:t>
-      </w:r>
-      <w:r>
-        <w:t>una posible planificación del trabajo, que se puede usar como referencia, pero indicando los nombres reales de las tecnologías y de los participantes.</w:t>
-      </w:r>
-    </w:p>
-    <w:p>
-      <w:hyperlink r:id="rId8" w:anchor="!/app/home" w:history="1">
+        <w:t xml:space="preserve">Hemos estimado un tiempo de desarrollo de 45 horas, debido a los créditos establecidos para la asignatura. Cada integrante del grupo deberá de dedicar un mínimo de 15 horas al proyecto, formalizando el reparto en la siguiente URL bajo el programa </w:t>
+      </w:r>
+      <w:proofErr w:type="spellStart"/>
+      <w:r>
+        <w:t>GranttPro</w:t>
+      </w:r>
+      <w:proofErr w:type="spellEnd"/>
+      <w:r>
+        <w:t>, programa sugerido por el profesor de la materia.</w:t>
+      </w:r>
+    </w:p>
+    <w:p>
+      <w:hyperlink r:id="rId8" w:history="1">
         <w:r>
           <w:rPr>
             <w:rStyle w:val="Hipervnculo"/>
           </w:rPr>
-          <w:t>Ejemplo planificación</w:t>
+          <w:t xml:space="preserve">TG1 – </w:t>
+        </w:r>
+        <w:proofErr w:type="spellStart"/>
+        <w:r>
+          <w:rPr>
+            <w:rStyle w:val="Hipervnculo"/>
+          </w:rPr>
+          <w:t>Arduino&amp;Rapsb</w:t>
+        </w:r>
+        <w:bookmarkStart w:id="3" w:name="_GoBack"/>
+        <w:bookmarkEnd w:id="3"/>
+        <w:r>
+          <w:rPr>
+            <w:rStyle w:val="Hipervnculo"/>
+          </w:rPr>
+          <w:t>e</w:t>
+        </w:r>
+        <w:r>
+          <w:rPr>
+            <w:rStyle w:val="Hipervnculo"/>
+          </w:rPr>
+          <w:t>rry</w:t>
+        </w:r>
+        <w:proofErr w:type="spellEnd"/>
+      </w:hyperlink>
+    </w:p>
+    <w:p>
+      <w:hyperlink r:id="rId9" w:anchor="!/app/home" w:history="1">
+        <w:r>
+          <w:rPr>
+            <w:rStyle w:val="Hipervnculo"/>
+          </w:rPr>
+          <w:t>Ejemplo pla</w:t>
+        </w:r>
+        <w:r>
+          <w:rPr>
+            <w:rStyle w:val="Hipervnculo"/>
+          </w:rPr>
+          <w:t>n</w:t>
+        </w:r>
+        <w:r>
+          <w:rPr>
+            <w:rStyle w:val="Hipervnculo"/>
+          </w:rPr>
+          <w:t>ificación</w:t>
         </w:r>
       </w:hyperlink>
       <w:r>
@@ -3864,13 +3927,29 @@
     </w:p>
     <w:p>
       <w:r>
-        <w:t xml:space="preserve">En este apartado debe incluirse un enlace (URL) a un repositorio en GitHub </w:t>
+        <w:t xml:space="preserve">En este apartado debe incluirse un enlace (URL) a un repositorio en </w:t>
+      </w:r>
+      <w:proofErr w:type="spellStart"/>
+      <w:r>
+        <w:t>GitHub</w:t>
+      </w:r>
+      <w:proofErr w:type="spellEnd"/>
+      <w:r>
+        <w:t xml:space="preserve"> </w:t>
       </w:r>
       <w:r>
         <w:t xml:space="preserve">o </w:t>
       </w:r>
       <w:r>
-        <w:t>en BitBucket creado para el trabajo.</w:t>
+        <w:t xml:space="preserve">en </w:t>
+      </w:r>
+      <w:proofErr w:type="spellStart"/>
+      <w:r>
+        <w:t>BitBucket</w:t>
+      </w:r>
+      <w:proofErr w:type="spellEnd"/>
+      <w:r>
+        <w:t xml:space="preserve"> creado para el trabajo.</w:t>
       </w:r>
     </w:p>
     <w:p>
@@ -4066,7 +4145,15 @@
       </w:pPr>
       <w:bookmarkStart w:id="10" w:name="_Toc444537695"/>
       <w:r>
-        <w:t>3.1.n Fuente de información n sobre el tipo de tecnología en general</w:t>
+        <w:t>3.1</w:t>
+      </w:r>
+      <w:proofErr w:type="gramStart"/>
+      <w:r>
+        <w:t>.n</w:t>
+      </w:r>
+      <w:proofErr w:type="gramEnd"/>
+      <w:r>
+        <w:t xml:space="preserve"> Fuente de información n sobre el tipo de tecnología en general</w:t>
       </w:r>
       <w:bookmarkEnd w:id="10"/>
     </w:p>
@@ -4113,7 +4200,15 @@
       </w:pPr>
       <w:bookmarkStart w:id="14" w:name="_Toc444537699"/>
       <w:r>
-        <w:t>3.2.n Fuente de información n sobre la tecnología específica A</w:t>
+        <w:t>3.2</w:t>
+      </w:r>
+      <w:proofErr w:type="gramStart"/>
+      <w:r>
+        <w:t>.n</w:t>
+      </w:r>
+      <w:proofErr w:type="gramEnd"/>
+      <w:r>
+        <w:t xml:space="preserve"> Fuente de información n sobre la tecnología específica A</w:t>
       </w:r>
       <w:bookmarkEnd w:id="14"/>
     </w:p>
@@ -4161,7 +4256,15 @@
       </w:pPr>
       <w:bookmarkStart w:id="18" w:name="_Toc444537703"/>
       <w:r>
-        <w:t>3.3.n Fuente de información n sobre la tecnología específica B</w:t>
+        <w:t>3.3</w:t>
+      </w:r>
+      <w:proofErr w:type="gramStart"/>
+      <w:r>
+        <w:t>.n</w:t>
+      </w:r>
+      <w:proofErr w:type="gramEnd"/>
+      <w:r>
+        <w:t xml:space="preserve"> Fuente de información n sobre la tecnología específica B</w:t>
       </w:r>
       <w:bookmarkEnd w:id="18"/>
     </w:p>
@@ -4230,7 +4333,15 @@
       </w:pPr>
       <w:bookmarkStart w:id="23" w:name="_Toc444537708"/>
       <w:r>
-        <w:t>4.1.n Curso no gratuito n sobre el tipo de tecnología en general</w:t>
+        <w:t>4.1</w:t>
+      </w:r>
+      <w:proofErr w:type="gramStart"/>
+      <w:r>
+        <w:t>.n</w:t>
+      </w:r>
+      <w:proofErr w:type="gramEnd"/>
+      <w:r>
+        <w:t xml:space="preserve"> Curso no gratuito n sobre el tipo de tecnología en general</w:t>
       </w:r>
       <w:bookmarkEnd w:id="23"/>
     </w:p>
@@ -4290,11 +4401,16 @@
       </w:pPr>
       <w:bookmarkStart w:id="27" w:name="_Toc444537712"/>
       <w:r>
-        <w:t>4.2.</w:t>
+        <w:t>4.2</w:t>
+      </w:r>
+      <w:proofErr w:type="gramStart"/>
+      <w:r>
+        <w:t>.</w:t>
       </w:r>
       <w:r>
         <w:t>n</w:t>
       </w:r>
+      <w:proofErr w:type="gramEnd"/>
       <w:r>
         <w:t xml:space="preserve"> Curso no gratuito </w:t>
       </w:r>
@@ -4355,7 +4471,15 @@
       </w:pPr>
       <w:bookmarkStart w:id="31" w:name="_Toc444537716"/>
       <w:r>
-        <w:t>4.3.n Curso no gratuito n sobre la tecnología específica B</w:t>
+        <w:t>4.3</w:t>
+      </w:r>
+      <w:proofErr w:type="gramStart"/>
+      <w:r>
+        <w:t>.n</w:t>
+      </w:r>
+      <w:proofErr w:type="gramEnd"/>
+      <w:r>
+        <w:t xml:space="preserve"> Curso no gratuito n sobre la tecnología específica B</w:t>
       </w:r>
       <w:bookmarkEnd w:id="31"/>
     </w:p>
@@ -4424,7 +4548,15 @@
       </w:pPr>
       <w:bookmarkStart w:id="36" w:name="_Toc444537721"/>
       <w:r>
-        <w:t>5.1.n Curso gratuito n sobre el tipo de tecnología en general</w:t>
+        <w:t>5.1</w:t>
+      </w:r>
+      <w:proofErr w:type="gramStart"/>
+      <w:r>
+        <w:t>.n</w:t>
+      </w:r>
+      <w:proofErr w:type="gramEnd"/>
+      <w:r>
+        <w:t xml:space="preserve"> Curso gratuito n sobre el tipo de tecnología en general</w:t>
       </w:r>
       <w:bookmarkEnd w:id="36"/>
     </w:p>
@@ -4477,7 +4609,15 @@
       </w:pPr>
       <w:bookmarkStart w:id="40" w:name="_Toc444537725"/>
       <w:r>
-        <w:t>5.2.n Curso gratuito n sobre la tecnología especifica A</w:t>
+        <w:t>5.2</w:t>
+      </w:r>
+      <w:proofErr w:type="gramStart"/>
+      <w:r>
+        <w:t>.n</w:t>
+      </w:r>
+      <w:proofErr w:type="gramEnd"/>
+      <w:r>
+        <w:t xml:space="preserve"> Curso gratuito n sobre la tecnología especifica A</w:t>
       </w:r>
       <w:bookmarkEnd w:id="40"/>
     </w:p>
@@ -4540,7 +4680,15 @@
       </w:pPr>
       <w:bookmarkStart w:id="44" w:name="_Toc444537729"/>
       <w:r>
-        <w:t xml:space="preserve">5.3.n Curso gratuito n sobre la tecnología especifica </w:t>
+        <w:t>5.3</w:t>
+      </w:r>
+      <w:proofErr w:type="gramStart"/>
+      <w:r>
+        <w:t>.n</w:t>
+      </w:r>
+      <w:proofErr w:type="gramEnd"/>
+      <w:r>
+        <w:t xml:space="preserve"> Curso gratuito n sobre la tecnología especifica </w:t>
       </w:r>
       <w:r>
         <w:t>B</w:t>
@@ -4664,7 +4812,7 @@
     <w:p/>
     <w:p/>
     <w:sectPr>
-      <w:footerReference w:type="default" r:id="rId9"/>
+      <w:footerReference w:type="default" r:id="rId10"/>
       <w:pgSz w:w="11906" w:h="16838"/>
       <w:pgMar w:top="1417" w:right="1701" w:bottom="1417" w:left="1701" w:header="708" w:footer="708" w:gutter="0"/>
       <w:cols w:space="708"/>
@@ -4729,7 +4877,7 @@
           <w:rPr>
             <w:noProof/>
           </w:rPr>
-          <w:t>1</w:t>
+          <w:t>3</w:t>
         </w:r>
         <w:r>
           <w:fldChar w:fldCharType="end"/>
@@ -5849,6 +5997,18 @@
       <w:ind w:left="440"/>
     </w:pPr>
   </w:style>
+  <w:style w:type="character" w:styleId="Hipervnculovisitado">
+    <w:name w:val="FollowedHyperlink"/>
+    <w:basedOn w:val="Fuentedeprrafopredeter"/>
+    <w:uiPriority w:val="99"/>
+    <w:semiHidden/>
+    <w:unhideWhenUsed/>
+    <w:rsid w:val="00451349"/>
+    <w:rPr>
+      <w:color w:val="954F72" w:themeColor="followedHyperlink"/>
+      <w:u w:val="single"/>
+    </w:rPr>
+  </w:style>
 </w:styles>
 </file>
 
@@ -6118,7 +6278,7 @@
 </file>
 
 <file path=customXml/itemProps1.xml><?xml version="1.0" encoding="utf-8"?>
-<ds:datastoreItem xmlns:ds="http://schemas.openxmlformats.org/officeDocument/2006/customXml" ds:itemID="{D4A0DCEE-429F-477A-802C-21772DC022D3}">
+<ds:datastoreItem xmlns:ds="http://schemas.openxmlformats.org/officeDocument/2006/customXml" ds:itemID="{E30BD1B1-08BA-469F-80D2-3704E6344B83}">
   <ds:schemaRefs>
     <ds:schemaRef ds:uri="http://schemas.openxmlformats.org/officeDocument/2006/bibliography"/>
   </ds:schemaRefs>

</xml_diff>

<commit_message>
Incluir puntos de Arduinos V2 de Fernando
Puntos 3 - 4 - 5 - 7
</commit_message>
<xml_diff>
--- a/TG1/TG1.docx
+++ b/TG1/TG1.docx
@@ -5182,12 +5182,12 @@
         <w:t xml:space="preserve">3.2 </w:t>
       </w:r>
       <w:r>
-        <w:t>Fuentes sobre la tecnología</w:t>
-      </w:r>
-      <w:r>
-        <w:t xml:space="preserve"> específica A</w:t>
+        <w:t xml:space="preserve">Fuentes sobre </w:t>
       </w:r>
       <w:bookmarkEnd w:id="10"/>
+      <w:r>
+        <w:t>Arduino</w:t>
+      </w:r>
     </w:p>
     <w:p>
       <w:pPr>
@@ -5195,19 +5195,81 @@
       </w:pPr>
       <w:bookmarkStart w:id="11" w:name="_Toc445720834"/>
       <w:r>
-        <w:t>3.2.1 Fuente de información 1 sobre la tecnología específica A</w:t>
+        <w:t xml:space="preserve">3.2.1 Fuente de información 1 sobre </w:t>
       </w:r>
       <w:bookmarkEnd w:id="11"/>
+      <w:r>
+        <w:t>Arduino</w:t>
+      </w:r>
+    </w:p>
+    <w:p>
+      <w:r>
+        <w:t>Página</w:t>
+      </w:r>
+      <w:r>
+        <w:t xml:space="preserve"> web</w:t>
+      </w:r>
+      <w:r>
+        <w:t xml:space="preserve"> oficial de las tarjetas Arduino. En ella se puede encontrar de todo, desde una tienda online para poder comparar las tarjetas y sus componentes hasta tutoriales y referencias para poder aprender a usarla, también posee un foro de consulta y un blog sobre noticias.</w:t>
+      </w:r>
+    </w:p>
+    <w:p>
+      <w:hyperlink r:id="rId12" w:history="1">
+        <w:r>
+          <w:rPr>
+            <w:rStyle w:val="Hipervnculo"/>
+          </w:rPr>
+          <w:t>https://www.arduino.cc/</w:t>
+        </w:r>
+      </w:hyperlink>
     </w:p>
     <w:p>
       <w:pPr>
         <w:pStyle w:val="Ttulo3"/>
+        <w:tabs>
+          <w:tab w:val="left" w:pos="5565"/>
+        </w:tabs>
       </w:pPr>
       <w:bookmarkStart w:id="12" w:name="_Toc445720835"/>
       <w:r>
-        <w:t>3.2.2 Fuente de información 2 sobre la tecnología específica A</w:t>
+        <w:t xml:space="preserve">3.2.2 Fuente de información 2 sobre </w:t>
       </w:r>
       <w:bookmarkEnd w:id="12"/>
+      <w:r>
+        <w:t>Arduino</w:t>
+      </w:r>
+      <w:r>
+        <w:tab/>
+      </w:r>
+    </w:p>
+    <w:p>
+      <w:r>
+        <w:t>Página web</w:t>
+      </w:r>
+      <w:r>
+        <w:t>, “</w:t>
+      </w:r>
+      <w:proofErr w:type="spellStart"/>
+      <w:r>
+        <w:t>Xataka</w:t>
+      </w:r>
+      <w:proofErr w:type="spellEnd"/>
+      <w:r>
+        <w:t>”,</w:t>
+      </w:r>
+      <w:r>
+        <w:t xml:space="preserve"> que sirve como guía para saber sobre Arduino. Se habla sobre qué es exactamente Arduino, el software Arduino, el hardware Arduino y para qué sirve Arduino.</w:t>
+      </w:r>
+    </w:p>
+    <w:p>
+      <w:hyperlink r:id="rId13" w:history="1">
+        <w:r>
+          <w:rPr>
+            <w:rStyle w:val="Hipervnculo"/>
+          </w:rPr>
+          <w:t>http://www.xataka.com/especiales/guia-del-arduinomaniaco-todo-lo-que-necesitas-saber-sobre-arduino</w:t>
+        </w:r>
+      </w:hyperlink>
     </w:p>
     <w:p>
       <w:pPr>
@@ -5215,17 +5277,130 @@
       </w:pPr>
       <w:bookmarkStart w:id="13" w:name="_Toc445720836"/>
       <w:r>
-        <w:t>3.2</w:t>
-      </w:r>
-      <w:proofErr w:type="gramStart"/>
-      <w:r>
-        <w:t>.n</w:t>
-      </w:r>
-      <w:proofErr w:type="gramEnd"/>
-      <w:r>
-        <w:t xml:space="preserve"> Fuente de información n sobre la tecnología específica A</w:t>
+        <w:t>3.2.3 Fuente de información 3</w:t>
+      </w:r>
+      <w:r>
+        <w:t xml:space="preserve"> sobre </w:t>
       </w:r>
       <w:bookmarkEnd w:id="13"/>
+      <w:r>
+        <w:t>Arduino</w:t>
+      </w:r>
+    </w:p>
+    <w:p>
+      <w:r>
+        <w:t xml:space="preserve">Página web, “ComoHacer.eu ¿Inventamos juntos?”, </w:t>
+      </w:r>
+      <w:r>
+        <w:t xml:space="preserve">donde </w:t>
+      </w:r>
+      <w:r>
+        <w:t>se realiza un análisis comparativo de las placas Arduino (oficiales y compatibles).</w:t>
+      </w:r>
+    </w:p>
+    <w:p>
+      <w:hyperlink r:id="rId14" w:history="1">
+        <w:r>
+          <w:rPr>
+            <w:rStyle w:val="Hipervnculo"/>
+          </w:rPr>
+          <w:t>http://comohacer.eu/analisis-comparativo-placas-arduino-oficiales-compatibles/</w:t>
+        </w:r>
+      </w:hyperlink>
+    </w:p>
+    <w:p>
+      <w:pPr>
+        <w:pStyle w:val="Ttulo3"/>
+      </w:pPr>
+      <w:r>
+        <w:t>3.2.</w:t>
+      </w:r>
+      <w:r>
+        <w:t>4 Fuente de información 4</w:t>
+      </w:r>
+      <w:r>
+        <w:t xml:space="preserve"> sobre </w:t>
+      </w:r>
+      <w:r>
+        <w:t>Arduino</w:t>
+      </w:r>
+    </w:p>
+    <w:p>
+      <w:r>
+        <w:t>Página web, “</w:t>
+      </w:r>
+      <w:r>
+        <w:t>Manual de Arduino” (Jorge Pomares Baeza, Grupo de Innovación Educativa en Automática, Universidad de Alicante),</w:t>
+      </w:r>
+      <w:r>
+        <w:t xml:space="preserve"> donde se </w:t>
+      </w:r>
+      <w:r>
+        <w:t>describen las características básicas de la placa Arduino y se muestran sus principales consideraciones para realizar su programación.</w:t>
+      </w:r>
+    </w:p>
+    <w:p>
+      <w:hyperlink r:id="rId15" w:history="1">
+        <w:r>
+          <w:rPr>
+            <w:rStyle w:val="Hipervnculo"/>
+          </w:rPr>
+          <w:t>http://rua.ua.es/dspace/bitstream/10045/11833/1/arduino.pdf</w:t>
+        </w:r>
+      </w:hyperlink>
+    </w:p>
+    <w:p>
+      <w:pPr>
+        <w:pStyle w:val="Ttulo3"/>
+      </w:pPr>
+      <w:r>
+        <w:t>3.2.</w:t>
+      </w:r>
+      <w:r>
+        <w:t>5 Fuente de información 5</w:t>
+      </w:r>
+      <w:r>
+        <w:t xml:space="preserve"> sobre </w:t>
+      </w:r>
+      <w:r>
+        <w:t>Arduino</w:t>
+      </w:r>
+    </w:p>
+    <w:p>
+      <w:r>
+        <w:t xml:space="preserve">Página web, </w:t>
+      </w:r>
+      <w:r>
+        <w:t xml:space="preserve">del Gobierno de Canarias (España), donde </w:t>
+      </w:r>
+      <w:r>
+        <w:t xml:space="preserve">se </w:t>
+      </w:r>
+      <w:r>
+        <w:t>muestran las c</w:t>
+      </w:r>
+      <w:r>
+        <w:t>ara</w:t>
+      </w:r>
+      <w:r>
+        <w:t>cterísticas técnicas del Arduino</w:t>
+      </w:r>
+      <w:r>
+        <w:t xml:space="preserve"> UNO</w:t>
+      </w:r>
+      <w:r>
+        <w:t>.</w:t>
+      </w:r>
+    </w:p>
+    <w:p>
+      <w:hyperlink r:id="rId16" w:history="1">
+        <w:r>
+          <w:rPr>
+            <w:rStyle w:val="Hipervnculo"/>
+          </w:rPr>
+          <w:t>http://www3.gobiernodecanarias.org/medusa/ecoblog/ralvgon/files/2013/05/Caracter%C3%ADsticas-Arduino.pdf</w:t>
+        </w:r>
+      </w:hyperlink>
     </w:p>
     <w:p/>
     <w:p/>
@@ -5235,6 +5410,7 @@
       </w:pPr>
       <w:bookmarkStart w:id="14" w:name="_Toc445720837"/>
       <w:r>
+        <w:lastRenderedPageBreak/>
         <w:t xml:space="preserve">3.3 </w:t>
       </w:r>
       <w:r>
@@ -5389,9 +5565,120 @@
       </w:pPr>
       <w:bookmarkStart w:id="24" w:name="_Toc445720847"/>
       <w:r>
-        <w:t>4.2.1 Curso no gratuito 1 sobre la tecnología específica A</w:t>
+        <w:t xml:space="preserve">4.2.1 Curso no gratuito 1 sobre </w:t>
       </w:r>
       <w:bookmarkEnd w:id="24"/>
+      <w:r>
+        <w:t>Arduino</w:t>
+      </w:r>
+    </w:p>
+    <w:p>
+      <w:r>
+        <w:t>Curso Arduino impartido por “SEED STUDIO” (</w:t>
+      </w:r>
+      <w:proofErr w:type="spellStart"/>
+      <w:r>
+        <w:t>Intersection</w:t>
+      </w:r>
+      <w:proofErr w:type="spellEnd"/>
+      <w:r>
+        <w:t xml:space="preserve"> of </w:t>
+      </w:r>
+      <w:proofErr w:type="spellStart"/>
+      <w:r>
+        <w:t>Architecture</w:t>
+      </w:r>
+      <w:proofErr w:type="spellEnd"/>
+      <w:r>
+        <w:t xml:space="preserve">, </w:t>
+      </w:r>
+      <w:proofErr w:type="spellStart"/>
+      <w:r>
+        <w:t>Objects</w:t>
+      </w:r>
+      <w:proofErr w:type="spellEnd"/>
+      <w:r>
+        <w:t xml:space="preserve">, </w:t>
+      </w:r>
+      <w:proofErr w:type="spellStart"/>
+      <w:r>
+        <w:t>Humans</w:t>
+      </w:r>
+      <w:proofErr w:type="spellEnd"/>
+      <w:r>
+        <w:t xml:space="preserve"> and </w:t>
+      </w:r>
+      <w:proofErr w:type="spellStart"/>
+      <w:r>
+        <w:t>Technology</w:t>
+      </w:r>
+      <w:proofErr w:type="spellEnd"/>
+      <w:r>
+        <w:t>) de 30 horas (Presenciales o por vídeo conferencia). Compuesto de 3 módulos de 10 horas cada uno, los cuales pueden llevarse juntos o separados. Dirigido a: Arquitectos, diseñadores industriales, artistas, ingenieros industriales, para un mínimo de 3 personas y un máximo de 10 personas</w:t>
+      </w:r>
+    </w:p>
+    <w:p>
+      <w:pPr>
+        <w:jc w:val="center"/>
+      </w:pPr>
+      <w:r>
+        <w:rPr>
+          <w:noProof/>
+          <w:lang w:eastAsia="es-ES"/>
+        </w:rPr>
+        <w:drawing>
+          <wp:inline distT="0" distB="0" distL="0" distR="0" wp14:anchorId="1A276B41" wp14:editId="754A57CE">
+            <wp:extent cx="2447925" cy="2042352"/>
+            <wp:effectExtent l="0" t="0" r="0" b="0"/>
+            <wp:docPr id="3" name="Imagen 3"/>
+            <wp:cNvGraphicFramePr>
+              <a:graphicFrameLocks xmlns:a="http://schemas.openxmlformats.org/drawingml/2006/main" noChangeAspect="1"/>
+            </wp:cNvGraphicFramePr>
+            <a:graphic xmlns:a="http://schemas.openxmlformats.org/drawingml/2006/main">
+              <a:graphicData uri="http://schemas.openxmlformats.org/drawingml/2006/picture">
+                <pic:pic xmlns:pic="http://schemas.openxmlformats.org/drawingml/2006/picture">
+                  <pic:nvPicPr>
+                    <pic:cNvPr id="1" name=""/>
+                    <pic:cNvPicPr/>
+                  </pic:nvPicPr>
+                  <pic:blipFill rotWithShape="1">
+                    <a:blip r:embed="rId17"/>
+                    <a:srcRect l="28045" t="31374" r="42145" b="24388"/>
+                    <a:stretch/>
+                  </pic:blipFill>
+                  <pic:spPr bwMode="auto">
+                    <a:xfrm>
+                      <a:off x="0" y="0"/>
+                      <a:ext cx="2457042" cy="2049959"/>
+                    </a:xfrm>
+                    <a:prstGeom prst="rect">
+                      <a:avLst/>
+                    </a:prstGeom>
+                    <a:ln>
+                      <a:noFill/>
+                    </a:ln>
+                    <a:extLst>
+                      <a:ext uri="{53640926-AAD7-44D8-BBD7-CCE9431645EC}">
+                        <a14:shadowObscured xmlns:a14="http://schemas.microsoft.com/office/drawing/2010/main"/>
+                      </a:ext>
+                    </a:extLst>
+                  </pic:spPr>
+                </pic:pic>
+              </a:graphicData>
+            </a:graphic>
+          </wp:inline>
+        </w:drawing>
+      </w:r>
+    </w:p>
+    <w:p>
+      <w:hyperlink r:id="rId18" w:history="1">
+        <w:r>
+          <w:rPr>
+            <w:rStyle w:val="Hipervnculo"/>
+          </w:rPr>
+          <w:t>http://www.studioseed.net/education/courses/open-hardware/arduino/</w:t>
+        </w:r>
+      </w:hyperlink>
     </w:p>
     <w:p>
       <w:pPr>
@@ -5405,9 +5692,81 @@
         <w:t xml:space="preserve"> 2</w:t>
       </w:r>
       <w:r>
-        <w:t xml:space="preserve"> sobre la tecnología específica A</w:t>
+        <w:t xml:space="preserve"> sobre </w:t>
       </w:r>
       <w:bookmarkEnd w:id="25"/>
+      <w:r>
+        <w:t>Arduino</w:t>
+      </w:r>
+    </w:p>
+    <w:p>
+      <w:r>
+        <w:t xml:space="preserve">Curso Arduino, impartido por “Sindormir.net” (empresa que crea un espacio para la formación y desarrollo de innovación comprometido con las nuevas tecnologías). En este curso se pretende dar a conocer los mecanismos de programación de la placa Arduino, sus principales características, usos y aplicaciones. Está impartido en 8 sesiones, con una duración total del curso de 24 horas. Está diseñado para ser impartido </w:t>
+      </w:r>
+      <w:r>
+        <w:lastRenderedPageBreak/>
+        <w:t>a grupos de 8 personas como máximo y el mínimo requerido de alumnos para impartir el curso es de 4</w:t>
+      </w:r>
+    </w:p>
+    <w:p>
+      <w:r>
+        <w:rPr>
+          <w:noProof/>
+          <w:lang w:eastAsia="es-ES"/>
+        </w:rPr>
+        <w:drawing>
+          <wp:inline distT="0" distB="0" distL="0" distR="0" wp14:anchorId="4AB24F4C" wp14:editId="359900EF">
+            <wp:extent cx="5378223" cy="971550"/>
+            <wp:effectExtent l="0" t="0" r="0" b="0"/>
+            <wp:docPr id="7" name="Imagen 7"/>
+            <wp:cNvGraphicFramePr>
+              <a:graphicFrameLocks xmlns:a="http://schemas.openxmlformats.org/drawingml/2006/main" noChangeAspect="1"/>
+            </wp:cNvGraphicFramePr>
+            <a:graphic xmlns:a="http://schemas.openxmlformats.org/drawingml/2006/main">
+              <a:graphicData uri="http://schemas.openxmlformats.org/drawingml/2006/picture">
+                <pic:pic xmlns:pic="http://schemas.openxmlformats.org/drawingml/2006/picture">
+                  <pic:nvPicPr>
+                    <pic:cNvPr id="1" name=""/>
+                    <pic:cNvPicPr/>
+                  </pic:nvPicPr>
+                  <pic:blipFill rotWithShape="1">
+                    <a:blip r:embed="rId19"/>
+                    <a:srcRect l="22048" t="45493" r="23272" b="36938"/>
+                    <a:stretch/>
+                  </pic:blipFill>
+                  <pic:spPr bwMode="auto">
+                    <a:xfrm>
+                      <a:off x="0" y="0"/>
+                      <a:ext cx="5382178" cy="972265"/>
+                    </a:xfrm>
+                    <a:prstGeom prst="rect">
+                      <a:avLst/>
+                    </a:prstGeom>
+                    <a:ln>
+                      <a:noFill/>
+                    </a:ln>
+                    <a:extLst>
+                      <a:ext uri="{53640926-AAD7-44D8-BBD7-CCE9431645EC}">
+                        <a14:shadowObscured xmlns:a14="http://schemas.microsoft.com/office/drawing/2010/main"/>
+                      </a:ext>
+                    </a:extLst>
+                  </pic:spPr>
+                </pic:pic>
+              </a:graphicData>
+            </a:graphic>
+          </wp:inline>
+        </w:drawing>
+      </w:r>
+    </w:p>
+    <w:p>
+      <w:hyperlink r:id="rId20" w:history="1">
+        <w:r>
+          <w:rPr>
+            <w:rStyle w:val="Hipervnculo"/>
+          </w:rPr>
+          <w:t>https://sindormir.net/curso-arduino-basico</w:t>
+        </w:r>
+      </w:hyperlink>
     </w:p>
     <w:p>
       <w:pPr>
@@ -5415,423 +5774,1238 @@
       </w:pPr>
       <w:bookmarkStart w:id="26" w:name="_Toc445720849"/>
       <w:r>
-        <w:t>4.2</w:t>
-      </w:r>
-      <w:proofErr w:type="gramStart"/>
-      <w:r>
-        <w:t>.</w:t>
-      </w:r>
-      <w:r>
-        <w:t>n</w:t>
-      </w:r>
-      <w:proofErr w:type="gramEnd"/>
+        <w:t>4.2.</w:t>
+      </w:r>
+      <w:r>
+        <w:t>3</w:t>
+      </w:r>
       <w:r>
         <w:t xml:space="preserve"> Curso no gratuito </w:t>
       </w:r>
       <w:r>
-        <w:t>n</w:t>
-      </w:r>
-      <w:r>
-        <w:t xml:space="preserve"> sobre la tecnología específica A</w:t>
+        <w:t>3</w:t>
+      </w:r>
+      <w:r>
+        <w:t xml:space="preserve"> sobre </w:t>
       </w:r>
       <w:bookmarkEnd w:id="26"/>
-    </w:p>
-    <w:p/>
-    <w:p>
-      <w:pPr>
-        <w:pStyle w:val="Ttulo2"/>
-      </w:pPr>
-      <w:bookmarkStart w:id="27" w:name="_Toc445720850"/>
-      <w:r>
+      <w:r>
+        <w:t>Arduino</w:t>
+      </w:r>
+    </w:p>
+    <w:p>
+      <w:r>
+        <w:t>Curso Arduino, impartido por “</w:t>
+      </w:r>
+      <w:proofErr w:type="spellStart"/>
+      <w:r>
+        <w:t>EducaciónIT</w:t>
+      </w:r>
+      <w:proofErr w:type="spellEnd"/>
+      <w:r>
+        <w:t>” (empresa dedicada a brindar servicios de capacitación en las principales tecnologías de la información. Su oferta de formación se encuentra orientada al desarrollo profesional buscando potenciar las habilidades personales de los alumnos. Empresa certificada ISO 9001). El curso puede ser presencial o a distancia. Con el curso se pretende formar desarrolladores Arduino brindando herramientas teóricas y prácticas en los campos de la programación y la electrónica que permitan entender esta tecnología, aplicarla, construirla, integrarla para la construcción de soluciones de sistemas embebidos en la áreas de robótica y domótica. El curso dura 24 horas.</w:t>
+      </w:r>
+    </w:p>
+    <w:p>
+      <w:pPr>
+        <w:jc w:val="center"/>
+      </w:pPr>
+      <w:r>
+        <w:rPr>
+          <w:noProof/>
+          <w:lang w:eastAsia="es-ES"/>
+        </w:rPr>
+        <w:drawing>
+          <wp:inline distT="0" distB="0" distL="0" distR="0" wp14:anchorId="3FA4C8EC" wp14:editId="2FBCCC81">
+            <wp:extent cx="1695450" cy="1695450"/>
+            <wp:effectExtent l="0" t="0" r="0" b="0"/>
+            <wp:docPr id="4" name="Imagen 4"/>
+            <wp:cNvGraphicFramePr>
+              <a:graphicFrameLocks xmlns:a="http://schemas.openxmlformats.org/drawingml/2006/main" noChangeAspect="1"/>
+            </wp:cNvGraphicFramePr>
+            <a:graphic xmlns:a="http://schemas.openxmlformats.org/drawingml/2006/main">
+              <a:graphicData uri="http://schemas.openxmlformats.org/drawingml/2006/picture">
+                <pic:pic xmlns:pic="http://schemas.openxmlformats.org/drawingml/2006/picture">
+                  <pic:nvPicPr>
+                    <pic:cNvPr id="1" name=""/>
+                    <pic:cNvPicPr/>
+                  </pic:nvPicPr>
+                  <pic:blipFill rotWithShape="1">
+                    <a:blip r:embed="rId21"/>
+                    <a:srcRect l="53093" t="29492" r="31385" b="42899"/>
+                    <a:stretch/>
+                  </pic:blipFill>
+                  <pic:spPr bwMode="auto">
+                    <a:xfrm>
+                      <a:off x="0" y="0"/>
+                      <a:ext cx="1695450" cy="1695450"/>
+                    </a:xfrm>
+                    <a:prstGeom prst="rect">
+                      <a:avLst/>
+                    </a:prstGeom>
+                    <a:ln>
+                      <a:noFill/>
+                    </a:ln>
+                    <a:extLst>
+                      <a:ext uri="{53640926-AAD7-44D8-BBD7-CCE9431645EC}">
+                        <a14:shadowObscured xmlns:a14="http://schemas.microsoft.com/office/drawing/2010/main"/>
+                      </a:ext>
+                    </a:extLst>
+                  </pic:spPr>
+                </pic:pic>
+              </a:graphicData>
+            </a:graphic>
+          </wp:inline>
+        </w:drawing>
+      </w:r>
+    </w:p>
+    <w:p>
+      <w:hyperlink r:id="rId22" w:history="1">
+        <w:r>
+          <w:rPr>
+            <w:rStyle w:val="Hipervnculo"/>
+          </w:rPr>
+          <w:t>http://www.educacionit.com/curso-de-ard</w:t>
+        </w:r>
+        <w:r>
+          <w:rPr>
+            <w:rStyle w:val="Hipervnculo"/>
+          </w:rPr>
+          <w:t>u</w:t>
+        </w:r>
+        <w:r>
+          <w:rPr>
+            <w:rStyle w:val="Hipervnculo"/>
+          </w:rPr>
+          <w:t>ino</w:t>
+        </w:r>
+      </w:hyperlink>
+    </w:p>
+    <w:p>
+      <w:pPr>
+        <w:pStyle w:val="Ttulo3"/>
+      </w:pPr>
+      <w:r>
+        <w:t>4.2.</w:t>
+      </w:r>
+      <w:r>
+        <w:t>4</w:t>
+      </w:r>
+      <w:r>
+        <w:t xml:space="preserve"> Curso no gratuito </w:t>
+      </w:r>
+      <w:r>
+        <w:t>4</w:t>
+      </w:r>
+      <w:r>
+        <w:t xml:space="preserve"> sobre Arduino</w:t>
+      </w:r>
+    </w:p>
+    <w:p>
+      <w:r>
+        <w:t>Curso Arduino, impartido por “</w:t>
+      </w:r>
+      <w:proofErr w:type="spellStart"/>
+      <w:r>
+        <w:t>KiwiBot</w:t>
+      </w:r>
+      <w:proofErr w:type="spellEnd"/>
+      <w:r>
+        <w:t>” (en Sevilla). En  este curso se pretende dar a conocer los mecanismos de programación de la placa Arduino, sus principales características, usos y aplicaciones adaptando el temario y las horas para realizarse en 5 sesiones, el curso dura 15 horas. Se debe realizar de manera presencial, impartido por 2 profesores. El máximo son 15 plazas.</w:t>
+      </w:r>
+    </w:p>
+    <w:p>
+      <w:pPr>
+        <w:rPr>
+          <w:rFonts w:eastAsiaTheme="majorEastAsia"/>
+          <w:color w:val="000000" w:themeColor="text1"/>
+          <w:sz w:val="24"/>
+          <w:szCs w:val="24"/>
+        </w:rPr>
+      </w:pPr>
+    </w:p>
+    <w:p>
+      <w:r>
+        <w:rPr>
+          <w:noProof/>
+          <w:lang w:eastAsia="es-ES"/>
+        </w:rPr>
         <w:lastRenderedPageBreak/>
-        <w:t>4.3 Cursos</w:t>
+        <w:drawing>
+          <wp:inline distT="0" distB="0" distL="0" distR="0" wp14:anchorId="043E35FC" wp14:editId="61A9B7F2">
+            <wp:extent cx="3905250" cy="2376386"/>
+            <wp:effectExtent l="0" t="0" r="0" b="5080"/>
+            <wp:docPr id="5" name="Imagen 5"/>
+            <wp:cNvGraphicFramePr>
+              <a:graphicFrameLocks xmlns:a="http://schemas.openxmlformats.org/drawingml/2006/main" noChangeAspect="1"/>
+            </wp:cNvGraphicFramePr>
+            <a:graphic xmlns:a="http://schemas.openxmlformats.org/drawingml/2006/main">
+              <a:graphicData uri="http://schemas.openxmlformats.org/drawingml/2006/picture">
+                <pic:pic xmlns:pic="http://schemas.openxmlformats.org/drawingml/2006/picture">
+                  <pic:nvPicPr>
+                    <pic:cNvPr id="1" name=""/>
+                    <pic:cNvPicPr/>
+                  </pic:nvPicPr>
+                  <pic:blipFill rotWithShape="1">
+                    <a:blip r:embed="rId23"/>
+                    <a:srcRect l="49565" t="27923" r="8984" b="27212"/>
+                    <a:stretch/>
+                  </pic:blipFill>
+                  <pic:spPr bwMode="auto">
+                    <a:xfrm>
+                      <a:off x="0" y="0"/>
+                      <a:ext cx="3913055" cy="2381135"/>
+                    </a:xfrm>
+                    <a:prstGeom prst="rect">
+                      <a:avLst/>
+                    </a:prstGeom>
+                    <a:ln>
+                      <a:noFill/>
+                    </a:ln>
+                    <a:extLst>
+                      <a:ext uri="{53640926-AAD7-44D8-BBD7-CCE9431645EC}">
+                        <a14:shadowObscured xmlns:a14="http://schemas.microsoft.com/office/drawing/2010/main"/>
+                      </a:ext>
+                    </a:extLst>
+                  </pic:spPr>
+                </pic:pic>
+              </a:graphicData>
+            </a:graphic>
+          </wp:inline>
+        </w:drawing>
+      </w:r>
+    </w:p>
+    <w:p>
+      <w:hyperlink r:id="rId24" w:history="1">
+        <w:r>
+          <w:rPr>
+            <w:rStyle w:val="Hipervnculo"/>
+          </w:rPr>
+          <w:t>http://www.kiwibot.es/curso_kiwibot/</w:t>
+        </w:r>
+      </w:hyperlink>
+    </w:p>
+    <w:p>
+      <w:pPr>
+        <w:pStyle w:val="Ttulo3"/>
+      </w:pPr>
+      <w:r>
+        <w:t>4.2.</w:t>
+      </w:r>
+      <w:r>
+        <w:t>5</w:t>
+      </w:r>
+      <w:r>
+        <w:t xml:space="preserve"> Curso no gratuito </w:t>
+      </w:r>
+      <w:r>
+        <w:t>5</w:t>
+      </w:r>
+      <w:r>
+        <w:t xml:space="preserve"> sobre Arduino</w:t>
+      </w:r>
+    </w:p>
+    <w:p>
+      <w:pPr>
+        <w:rPr>
+          <w:rStyle w:val="Hipervnculo"/>
+          <w:color w:val="auto"/>
+          <w:u w:val="none"/>
+        </w:rPr>
+      </w:pPr>
+      <w:r>
+        <w:rPr>
+          <w:rStyle w:val="Hipervnculo"/>
+          <w:color w:val="auto"/>
+          <w:u w:val="none"/>
+        </w:rPr>
+        <w:t>Página web, “</w:t>
+      </w:r>
+      <w:proofErr w:type="spellStart"/>
+      <w:r>
+        <w:rPr>
+          <w:rStyle w:val="Hipervnculo"/>
+          <w:color w:val="auto"/>
+          <w:u w:val="none"/>
+        </w:rPr>
+        <w:t>MicroElectrónicos</w:t>
+      </w:r>
+      <w:proofErr w:type="spellEnd"/>
+      <w:r>
+        <w:rPr>
+          <w:rStyle w:val="Hipervnculo"/>
+          <w:color w:val="auto"/>
+          <w:u w:val="none"/>
+        </w:rPr>
+        <w:t xml:space="preserve">” (curso básico de Arduino, clases grabadas de seminario online, realizado desde California (USA), para Latinoamérica). Curso impartido online (grabado) vía </w:t>
+      </w:r>
+      <w:proofErr w:type="spellStart"/>
+      <w:r>
+        <w:rPr>
+          <w:rStyle w:val="Hipervnculo"/>
+          <w:color w:val="auto"/>
+          <w:u w:val="none"/>
+        </w:rPr>
+        <w:t>webcasting</w:t>
+      </w:r>
+      <w:proofErr w:type="spellEnd"/>
+      <w:r>
+        <w:rPr>
+          <w:rStyle w:val="Hipervnculo"/>
+          <w:color w:val="auto"/>
+          <w:u w:val="none"/>
+        </w:rPr>
+        <w:t xml:space="preserve"> por Internet. Por la compra se obtiene acceso a ver los videos y descargar el material </w:t>
+      </w:r>
+      <w:proofErr w:type="spellStart"/>
+      <w:r>
+        <w:rPr>
+          <w:rStyle w:val="Hipervnculo"/>
+          <w:color w:val="auto"/>
+          <w:u w:val="none"/>
+        </w:rPr>
+        <w:t>pdf</w:t>
+      </w:r>
+      <w:proofErr w:type="spellEnd"/>
+      <w:r>
+        <w:rPr>
+          <w:rStyle w:val="Hipervnculo"/>
+          <w:color w:val="auto"/>
+          <w:u w:val="none"/>
+        </w:rPr>
+        <w:t xml:space="preserve"> del curso durante 30 días (los vídeos no se venden en formato físico). Dirigido a: entusiastas de la tecnología con o sin conocimientos previos de electrónica, estudiantes, profesores, desarrolladores de software, etc.</w:t>
       </w:r>
       <w:r>
         <w:t xml:space="preserve"> </w:t>
       </w:r>
       <w:r>
-        <w:t xml:space="preserve">no gratuitos </w:t>
-      </w:r>
-      <w:r>
-        <w:t>sobre la tecnología</w:t>
-      </w:r>
-      <w:r>
-        <w:t xml:space="preserve"> específica B</w:t>
-      </w:r>
-      <w:bookmarkEnd w:id="27"/>
-    </w:p>
-    <w:p>
-      <w:pPr>
-        <w:pStyle w:val="Ttulo3"/>
-      </w:pPr>
-      <w:bookmarkStart w:id="28" w:name="_Toc445720851"/>
-      <w:r>
-        <w:t>4.3.1 Curso no gratuito 1 sobre la tecnología específica B</w:t>
-      </w:r>
-      <w:bookmarkEnd w:id="28"/>
-    </w:p>
-    <w:p>
-      <w:pPr>
-        <w:pStyle w:val="Ttulo3"/>
-      </w:pPr>
-      <w:bookmarkStart w:id="29" w:name="_Toc445720852"/>
-      <w:r>
-        <w:t>4.3.2 Curso no gratuito 2 sobre la tecnología específica B</w:t>
-      </w:r>
-      <w:bookmarkEnd w:id="29"/>
-    </w:p>
-    <w:p>
-      <w:pPr>
-        <w:pStyle w:val="Ttulo3"/>
-      </w:pPr>
-      <w:bookmarkStart w:id="30" w:name="_Toc445720853"/>
-      <w:r>
-        <w:t>4.3</w:t>
-      </w:r>
-      <w:proofErr w:type="gramStart"/>
-      <w:r>
-        <w:t>.n</w:t>
-      </w:r>
-      <w:proofErr w:type="gramEnd"/>
-      <w:r>
-        <w:t xml:space="preserve"> Curso no gratuito n sobre la tecnología específica B</w:t>
-      </w:r>
-      <w:bookmarkEnd w:id="30"/>
-    </w:p>
-    <w:p/>
-    <w:p>
-      <w:pPr>
-        <w:pStyle w:val="Ttulo1"/>
-      </w:pPr>
-      <w:bookmarkStart w:id="31" w:name="_Toc445720854"/>
-      <w:r>
-        <w:t xml:space="preserve">5. </w:t>
-      </w:r>
-      <w:r>
-        <w:t>Fuentes de información</w:t>
-      </w:r>
-      <w:r>
-        <w:t xml:space="preserve"> (cursos gratuitos)</w:t>
-      </w:r>
-      <w:bookmarkEnd w:id="31"/>
-    </w:p>
-    <w:p>
-      <w:pPr>
-        <w:pStyle w:val="Ttulo2"/>
-      </w:pPr>
-      <w:bookmarkStart w:id="32" w:name="_Toc445720855"/>
-      <w:r>
-        <w:t>5</w:t>
-      </w:r>
-      <w:r>
-        <w:t xml:space="preserve">.1 </w:t>
-      </w:r>
-      <w:r>
-        <w:t xml:space="preserve">Cursos gratuitos </w:t>
-      </w:r>
-      <w:r>
-        <w:t>sobre el tipo de tecnología</w:t>
-      </w:r>
-      <w:r>
-        <w:t xml:space="preserve"> en general</w:t>
-      </w:r>
-      <w:bookmarkEnd w:id="32"/>
-    </w:p>
-    <w:p>
-      <w:pPr>
-        <w:pStyle w:val="Ttulo3"/>
-      </w:pPr>
-      <w:bookmarkStart w:id="33" w:name="_Toc445720856"/>
-      <w:r>
-        <w:t>5.1.1 Curso gratuito 1 sobre el tipo de tecnología en general</w:t>
-      </w:r>
-      <w:bookmarkEnd w:id="33"/>
-    </w:p>
-    <w:p>
-      <w:pPr>
-        <w:pStyle w:val="Ttulo3"/>
-      </w:pPr>
-      <w:bookmarkStart w:id="34" w:name="_Toc445720857"/>
-      <w:r>
-        <w:t>5.1.2 Curso gratuito 2 sobre el tipo de tecnología en general</w:t>
-      </w:r>
-      <w:bookmarkEnd w:id="34"/>
-    </w:p>
-    <w:p>
-      <w:pPr>
-        <w:pStyle w:val="Ttulo3"/>
-      </w:pPr>
-      <w:bookmarkStart w:id="35" w:name="_Toc445720858"/>
-      <w:r>
-        <w:t>5.1</w:t>
-      </w:r>
-      <w:proofErr w:type="gramStart"/>
-      <w:r>
-        <w:t>.n</w:t>
-      </w:r>
-      <w:proofErr w:type="gramEnd"/>
-      <w:r>
-        <w:t xml:space="preserve"> Curso gratuito n sobre el tipo de tecnología en general</w:t>
-      </w:r>
-      <w:bookmarkEnd w:id="35"/>
-    </w:p>
-    <w:p/>
-    <w:p>
-      <w:pPr>
-        <w:pStyle w:val="Ttulo2"/>
-      </w:pPr>
-      <w:bookmarkStart w:id="36" w:name="_Toc445720859"/>
-      <w:r>
-        <w:t>5.2 Cursos</w:t>
-      </w:r>
-      <w:r>
-        <w:t xml:space="preserve"> </w:t>
-      </w:r>
-      <w:r>
-        <w:t xml:space="preserve">gratuitos </w:t>
-      </w:r>
-      <w:r>
-        <w:t>sobre la tecnología</w:t>
-      </w:r>
-      <w:r>
-        <w:t xml:space="preserve"> específica A</w:t>
-      </w:r>
-      <w:bookmarkEnd w:id="36"/>
-    </w:p>
-    <w:p>
-      <w:pPr>
-        <w:pStyle w:val="Ttulo3"/>
-      </w:pPr>
-      <w:bookmarkStart w:id="37" w:name="_Toc445720860"/>
-      <w:r>
-        <w:t>5.2.1 Curso gratuito 1 sobre la tecnología específica A</w:t>
-      </w:r>
-      <w:bookmarkEnd w:id="37"/>
-    </w:p>
-    <w:p>
-      <w:pPr>
-        <w:pStyle w:val="Ttulo3"/>
-      </w:pPr>
-      <w:bookmarkStart w:id="38" w:name="_Toc445720861"/>
-      <w:r>
-        <w:t>5.2.2 Curso gratuito 2 sobre la tecnología específica A</w:t>
-      </w:r>
-      <w:bookmarkEnd w:id="38"/>
-    </w:p>
-    <w:p>
-      <w:pPr>
-        <w:pStyle w:val="Ttulo3"/>
-      </w:pPr>
-      <w:bookmarkStart w:id="39" w:name="_Toc445720862"/>
-      <w:r>
-        <w:t>5.2</w:t>
-      </w:r>
-      <w:proofErr w:type="gramStart"/>
-      <w:r>
-        <w:t>.n</w:t>
-      </w:r>
-      <w:proofErr w:type="gramEnd"/>
-      <w:r>
-        <w:t xml:space="preserve"> Curso gratuito n sobre la tecnología especifica A</w:t>
-      </w:r>
-      <w:bookmarkEnd w:id="39"/>
-    </w:p>
-    <w:p>
-      <w:pPr>
-        <w:pStyle w:val="Ttulo3"/>
-      </w:pPr>
-    </w:p>
-    <w:p>
-      <w:pPr>
-        <w:pStyle w:val="Ttulo2"/>
-      </w:pPr>
-      <w:bookmarkStart w:id="40" w:name="_Toc445720863"/>
-      <w:r>
-        <w:t>5.3 Cursos</w:t>
-      </w:r>
-      <w:r>
-        <w:t xml:space="preserve"> </w:t>
-      </w:r>
-      <w:r>
-        <w:t xml:space="preserve">gratuitos </w:t>
-      </w:r>
-      <w:r>
-        <w:t>sobre la tecnología</w:t>
-      </w:r>
-      <w:r>
-        <w:t xml:space="preserve"> específica B</w:t>
-      </w:r>
-      <w:bookmarkEnd w:id="40"/>
-    </w:p>
-    <w:p>
-      <w:pPr>
-        <w:pStyle w:val="Ttulo3"/>
-      </w:pPr>
-      <w:bookmarkStart w:id="41" w:name="_Toc445720864"/>
-      <w:r>
-        <w:t xml:space="preserve">5.3.1 Curso gratuito 1 sobre la tecnología específica </w:t>
-      </w:r>
-      <w:r>
-        <w:t>B</w:t>
-      </w:r>
-      <w:bookmarkEnd w:id="41"/>
-    </w:p>
-    <w:p>
-      <w:pPr>
-        <w:pStyle w:val="Ttulo3"/>
-      </w:pPr>
-      <w:bookmarkStart w:id="42" w:name="_Toc445720865"/>
-      <w:r>
-        <w:t xml:space="preserve">5.3.2 Curso gratuito 2 sobre la tecnología específica </w:t>
-      </w:r>
-      <w:r>
-        <w:t>B</w:t>
-      </w:r>
-      <w:bookmarkEnd w:id="42"/>
-    </w:p>
-    <w:p>
-      <w:pPr>
-        <w:pStyle w:val="Ttulo3"/>
-      </w:pPr>
-      <w:bookmarkStart w:id="43" w:name="_Toc445720866"/>
-      <w:r>
-        <w:t>5.3</w:t>
-      </w:r>
-      <w:proofErr w:type="gramStart"/>
-      <w:r>
-        <w:t>.n</w:t>
-      </w:r>
-      <w:proofErr w:type="gramEnd"/>
-      <w:r>
-        <w:t xml:space="preserve"> Curso gratuito n sobre la tecnología especifica </w:t>
-      </w:r>
-      <w:r>
-        <w:t>B</w:t>
-      </w:r>
-      <w:bookmarkEnd w:id="43"/>
-    </w:p>
-    <w:p/>
-    <w:p>
-      <w:pPr>
-        <w:pStyle w:val="Ttulo1"/>
-      </w:pPr>
-      <w:bookmarkStart w:id="44" w:name="_Toc445720867"/>
-      <w:r>
-        <w:t>6. Ayudas para estudiar las tecnologías</w:t>
-      </w:r>
-      <w:bookmarkEnd w:id="44"/>
+        <w:rPr>
+          <w:rStyle w:val="Hipervnculo"/>
+          <w:color w:val="auto"/>
+          <w:u w:val="none"/>
+        </w:rPr>
+        <w:t>El curso está dividido en 5 sesiones de 3 horas cada una (incluido un breve receso de 15min).</w:t>
+      </w:r>
+    </w:p>
+    <w:p>
+      <w:r>
+        <w:rPr>
+          <w:noProof/>
+          <w:lang w:eastAsia="es-ES"/>
+        </w:rPr>
+        <w:drawing>
+          <wp:inline distT="0" distB="0" distL="0" distR="0" wp14:anchorId="2DF404B6" wp14:editId="056597C8">
+            <wp:extent cx="3509620" cy="1724025"/>
+            <wp:effectExtent l="0" t="0" r="0" b="0"/>
+            <wp:docPr id="6" name="Imagen 6"/>
+            <wp:cNvGraphicFramePr>
+              <a:graphicFrameLocks xmlns:a="http://schemas.openxmlformats.org/drawingml/2006/main" noChangeAspect="1"/>
+            </wp:cNvGraphicFramePr>
+            <a:graphic xmlns:a="http://schemas.openxmlformats.org/drawingml/2006/main">
+              <a:graphicData uri="http://schemas.openxmlformats.org/drawingml/2006/picture">
+                <pic:pic xmlns:pic="http://schemas.openxmlformats.org/drawingml/2006/picture">
+                  <pic:nvPicPr>
+                    <pic:cNvPr id="1" name=""/>
+                    <pic:cNvPicPr/>
+                  </pic:nvPicPr>
+                  <pic:blipFill rotWithShape="1">
+                    <a:blip r:embed="rId25"/>
+                    <a:srcRect l="29281" t="29806" r="30503" b="35055"/>
+                    <a:stretch/>
+                  </pic:blipFill>
+                  <pic:spPr bwMode="auto">
+                    <a:xfrm>
+                      <a:off x="0" y="0"/>
+                      <a:ext cx="3522283" cy="1730246"/>
+                    </a:xfrm>
+                    <a:prstGeom prst="rect">
+                      <a:avLst/>
+                    </a:prstGeom>
+                    <a:ln>
+                      <a:noFill/>
+                    </a:ln>
+                    <a:extLst>
+                      <a:ext uri="{53640926-AAD7-44D8-BBD7-CCE9431645EC}">
+                        <a14:shadowObscured xmlns:a14="http://schemas.microsoft.com/office/drawing/2010/main"/>
+                      </a:ext>
+                    </a:extLst>
+                  </pic:spPr>
+                </pic:pic>
+              </a:graphicData>
+            </a:graphic>
+          </wp:inline>
+        </w:drawing>
+      </w:r>
+    </w:p>
+    <w:p>
+      <w:pPr>
+        <w:rPr>
+          <w:color w:val="444444"/>
+        </w:rPr>
+      </w:pPr>
+      <w:hyperlink r:id="rId26" w:history="1">
+        <w:r>
+          <w:rPr>
+            <w:rStyle w:val="Hipervnculo"/>
+          </w:rPr>
+          <w:t>http://www.microelectronicos.com/shopexd.asp?id=925</w:t>
+        </w:r>
+      </w:hyperlink>
     </w:p>
     <w:p/>
     <w:p/>
     <w:p>
       <w:pPr>
+        <w:pStyle w:val="Ttulo2"/>
+      </w:pPr>
+      <w:bookmarkStart w:id="27" w:name="_Toc445720850"/>
+      <w:r>
+        <w:t>4.3 Cursos</w:t>
+      </w:r>
+      <w:r>
+        <w:t xml:space="preserve"> </w:t>
+      </w:r>
+      <w:r>
+        <w:t xml:space="preserve">no gratuitos </w:t>
+      </w:r>
+      <w:r>
+        <w:t>sobre la tecnología</w:t>
+      </w:r>
+      <w:r>
+        <w:t xml:space="preserve"> específica B</w:t>
+      </w:r>
+      <w:bookmarkEnd w:id="27"/>
+    </w:p>
+    <w:p>
+      <w:pPr>
+        <w:pStyle w:val="Ttulo3"/>
+      </w:pPr>
+      <w:bookmarkStart w:id="28" w:name="_Toc445720851"/>
+      <w:r>
+        <w:t>4.3.1 Curso no gratuito 1 sobre la tecnología específica B</w:t>
+      </w:r>
+      <w:bookmarkEnd w:id="28"/>
+    </w:p>
+    <w:p>
+      <w:pPr>
+        <w:pStyle w:val="Ttulo3"/>
+      </w:pPr>
+      <w:bookmarkStart w:id="29" w:name="_Toc445720852"/>
+      <w:r>
+        <w:t>4.3.2 Curso no gratuito 2 sobre la tecnología específica B</w:t>
+      </w:r>
+      <w:bookmarkEnd w:id="29"/>
+    </w:p>
+    <w:p>
+      <w:pPr>
+        <w:pStyle w:val="Ttulo3"/>
+      </w:pPr>
+      <w:bookmarkStart w:id="30" w:name="_Toc445720853"/>
+      <w:r>
+        <w:t>4.3</w:t>
+      </w:r>
+      <w:proofErr w:type="gramStart"/>
+      <w:r>
+        <w:t>.n</w:t>
+      </w:r>
+      <w:proofErr w:type="gramEnd"/>
+      <w:r>
+        <w:t xml:space="preserve"> Curso no gratuito n sobre la tecnología específica B</w:t>
+      </w:r>
+      <w:bookmarkEnd w:id="30"/>
+    </w:p>
+    <w:p/>
+    <w:p>
+      <w:pPr>
         <w:pStyle w:val="Ttulo1"/>
       </w:pPr>
-      <w:bookmarkStart w:id="45" w:name="_Toc445720868"/>
+      <w:bookmarkStart w:id="31" w:name="_Toc445720854"/>
       <w:r>
         <w:lastRenderedPageBreak/>
-        <w:t>7. Recursos para implementar las tecnologías</w:t>
-      </w:r>
-      <w:bookmarkEnd w:id="45"/>
+        <w:t xml:space="preserve">5. </w:t>
+      </w:r>
+      <w:r>
+        <w:t>Fuentes de información</w:t>
+      </w:r>
+      <w:r>
+        <w:t xml:space="preserve"> (cursos gratuitos)</w:t>
+      </w:r>
+      <w:bookmarkEnd w:id="31"/>
     </w:p>
     <w:p>
       <w:pPr>
         <w:pStyle w:val="Ttulo2"/>
       </w:pPr>
-      <w:bookmarkStart w:id="46" w:name="_Toc445720869"/>
-      <w:r>
-        <w:t xml:space="preserve">7.1 Recursos </w:t>
-      </w:r>
-      <w:r>
-        <w:t>para implementar la tecnología A</w:t>
-      </w:r>
-      <w:bookmarkEnd w:id="46"/>
+      <w:bookmarkStart w:id="32" w:name="_Toc445720855"/>
+      <w:r>
+        <w:t>5</w:t>
+      </w:r>
+      <w:r>
+        <w:t xml:space="preserve">.1 </w:t>
+      </w:r>
+      <w:r>
+        <w:t xml:space="preserve">Cursos gratuitos </w:t>
+      </w:r>
+      <w:r>
+        <w:t>sobre el tipo de tecnología</w:t>
+      </w:r>
+      <w:r>
+        <w:t xml:space="preserve"> en general</w:t>
+      </w:r>
+      <w:bookmarkEnd w:id="32"/>
     </w:p>
     <w:p>
       <w:pPr>
         <w:pStyle w:val="Ttulo3"/>
       </w:pPr>
-      <w:bookmarkStart w:id="47" w:name="_Toc445720870"/>
-      <w:r>
-        <w:t>7.1.1 Recursos no gratuitos para implementar la tecnología A</w:t>
-      </w:r>
-      <w:bookmarkEnd w:id="47"/>
+      <w:bookmarkStart w:id="33" w:name="_Toc445720856"/>
+      <w:r>
+        <w:t>5.1.1 Curso gratuito 1 sobre el tipo de tecnología en general</w:t>
+      </w:r>
+      <w:bookmarkEnd w:id="33"/>
     </w:p>
     <w:p>
       <w:pPr>
         <w:pStyle w:val="Ttulo3"/>
       </w:pPr>
-      <w:bookmarkStart w:id="48" w:name="_Toc445720871"/>
-      <w:r>
-        <w:t>7.1.1 Recursos no gratuitos para implementar la tecnología A</w:t>
-      </w:r>
-      <w:bookmarkEnd w:id="48"/>
+      <w:bookmarkStart w:id="34" w:name="_Toc445720857"/>
+      <w:r>
+        <w:t>5.1.2 Curso gratuito 2 sobre el tipo de tecnología en general</w:t>
+      </w:r>
+      <w:bookmarkEnd w:id="34"/>
+    </w:p>
+    <w:p>
+      <w:pPr>
+        <w:pStyle w:val="Ttulo3"/>
+      </w:pPr>
+      <w:bookmarkStart w:id="35" w:name="_Toc445720858"/>
+      <w:r>
+        <w:t>5.1</w:t>
+      </w:r>
+      <w:proofErr w:type="gramStart"/>
+      <w:r>
+        <w:t>.n</w:t>
+      </w:r>
+      <w:proofErr w:type="gramEnd"/>
+      <w:r>
+        <w:t xml:space="preserve"> Curso gratuito n sobre el tipo de tecnología en general</w:t>
+      </w:r>
+      <w:bookmarkEnd w:id="35"/>
     </w:p>
     <w:p/>
     <w:p>
       <w:pPr>
         <w:pStyle w:val="Ttulo2"/>
       </w:pPr>
-      <w:bookmarkStart w:id="49" w:name="_Toc445720872"/>
-      <w:r>
-        <w:t xml:space="preserve">7.2 Recursos para implementar la tecnología </w:t>
-      </w:r>
-      <w:r>
-        <w:t>B</w:t>
-      </w:r>
-      <w:bookmarkEnd w:id="49"/>
+      <w:bookmarkStart w:id="36" w:name="_Toc445720859"/>
+      <w:r>
+        <w:t>5.2 Cursos</w:t>
+      </w:r>
+      <w:r>
+        <w:t xml:space="preserve"> </w:t>
+      </w:r>
+      <w:r>
+        <w:t xml:space="preserve">gratuitos </w:t>
+      </w:r>
+      <w:r>
+        <w:t xml:space="preserve">sobre </w:t>
+      </w:r>
+      <w:bookmarkEnd w:id="36"/>
+      <w:r>
+        <w:t>Arduino</w:t>
+      </w:r>
     </w:p>
     <w:p>
       <w:pPr>
         <w:pStyle w:val="Ttulo3"/>
-      </w:pPr>
-      <w:bookmarkStart w:id="50" w:name="_Toc445720873"/>
-      <w:r>
-        <w:t xml:space="preserve">7.2.1 Recursos no gratuitos para implementar la tecnología </w:t>
-      </w:r>
-      <w:r>
-        <w:t>B</w:t>
-      </w:r>
-      <w:bookmarkEnd w:id="50"/>
+        <w:tabs>
+          <w:tab w:val="left" w:pos="6705"/>
+        </w:tabs>
+      </w:pPr>
+      <w:bookmarkStart w:id="37" w:name="_Toc445720860"/>
+      <w:r>
+        <w:t xml:space="preserve">5.2.1 Curso gratuito 1 sobre </w:t>
+      </w:r>
+      <w:bookmarkEnd w:id="37"/>
+      <w:r>
+        <w:t>Arduino</w:t>
+      </w:r>
+      <w:r>
+        <w:tab/>
+      </w:r>
+    </w:p>
+    <w:p>
+      <w:r>
+        <w:t>Página oficial de las tarjetas Arduino. Posee una sección de aprendizaje donde se puede encontrar tutoriales y referencias para aprender a usarla, también posee un foro de consulta, donde se pueden exponer dudas, que son contestadas.</w:t>
+      </w:r>
+    </w:p>
+    <w:p>
+      <w:hyperlink r:id="rId27" w:history="1">
+        <w:r>
+          <w:rPr>
+            <w:rStyle w:val="Hipervnculo"/>
+          </w:rPr>
+          <w:t>https://www.arduino.cc/en/Tutorial/HomePage</w:t>
+        </w:r>
+      </w:hyperlink>
     </w:p>
     <w:p>
       <w:pPr>
         <w:pStyle w:val="Ttulo3"/>
       </w:pPr>
-      <w:bookmarkStart w:id="51" w:name="_Toc445720874"/>
-      <w:r>
-        <w:t xml:space="preserve">7.2.1 Recursos no gratuitos para implementar la tecnología </w:t>
-      </w:r>
-      <w:r>
-        <w:t>B</w:t>
-      </w:r>
-      <w:bookmarkEnd w:id="51"/>
+      <w:bookmarkStart w:id="38" w:name="_Toc445720861"/>
+      <w:r>
+        <w:t xml:space="preserve">5.2.2 Curso gratuito 2 sobre </w:t>
+      </w:r>
+      <w:bookmarkEnd w:id="38"/>
+      <w:r>
+        <w:t>Arduino</w:t>
+      </w:r>
+    </w:p>
+    <w:p>
+      <w:r>
+        <w:t>En la página web de Luis Llamas, Ingeniero Industrial experto en ingeniería, informática y diseño, se encuentra una recopilación de tutoriales, desde nivel básico para explicar lo que es hasta cursos avanzados para programar código compatible usando el entorno Eclipse.</w:t>
+      </w:r>
+    </w:p>
+    <w:p>
+      <w:hyperlink r:id="rId28" w:history="1">
+        <w:r>
+          <w:rPr>
+            <w:rStyle w:val="Hipervnculo"/>
+          </w:rPr>
+          <w:t>http://www.luisllamas.es/tutoriales-de-arduino/</w:t>
+        </w:r>
+      </w:hyperlink>
+    </w:p>
+    <w:p>
+      <w:pPr>
+        <w:pStyle w:val="Ttulo3"/>
+      </w:pPr>
+      <w:bookmarkStart w:id="39" w:name="_Toc445720862"/>
+      <w:r>
+        <w:t>5.2.3 Curso gratuito 3</w:t>
+      </w:r>
+      <w:r>
+        <w:t xml:space="preserve"> sobre </w:t>
+      </w:r>
+      <w:bookmarkEnd w:id="39"/>
+      <w:r>
+        <w:t>Arduino</w:t>
+      </w:r>
+    </w:p>
+    <w:p>
+      <w:r>
+        <w:t>Página web, “</w:t>
+      </w:r>
+      <w:proofErr w:type="spellStart"/>
+      <w:r>
+        <w:t>Promtec</w:t>
+      </w:r>
+      <w:proofErr w:type="spellEnd"/>
+      <w:r>
+        <w:t>” donde se localizan tutoriales bien estructurados y completos. Se empieza por una introducción que no requiere conocimientos previos y se termina montando un robot con tracción 4x4.</w:t>
+      </w:r>
+    </w:p>
+    <w:p>
+      <w:pPr>
+        <w:rPr>
+          <w:rStyle w:val="Hipervnculo"/>
+        </w:rPr>
+      </w:pPr>
+      <w:hyperlink r:id="rId29" w:history="1">
+        <w:r>
+          <w:rPr>
+            <w:rStyle w:val="Hipervnculo"/>
+          </w:rPr>
+          <w:t>http://www.prometec.net/indice-tutoriales/</w:t>
+        </w:r>
+      </w:hyperlink>
+    </w:p>
+    <w:p>
+      <w:pPr>
+        <w:pStyle w:val="Ttulo3"/>
+      </w:pPr>
+      <w:r>
+        <w:t>5.2.4 Curso gratuito 4</w:t>
+      </w:r>
+      <w:r>
+        <w:t xml:space="preserve"> sobre </w:t>
+      </w:r>
+      <w:r>
+        <w:t>Arduino</w:t>
+      </w:r>
+    </w:p>
+    <w:p>
+      <w:r>
+        <w:t>Página web, “</w:t>
+      </w:r>
+      <w:proofErr w:type="spellStart"/>
+      <w:r>
+        <w:t>CódigoFacilito</w:t>
+      </w:r>
+      <w:proofErr w:type="spellEnd"/>
+      <w:r>
+        <w:t xml:space="preserve">”, donde tienen números cursos, de diferentes tecnologías. En la sección de Arduino se localizan 15 cursos, los cuales se dividen e imparte en vídeos explicativos.  Cursos: Curso de Arduino – </w:t>
+      </w:r>
+      <w:proofErr w:type="spellStart"/>
+      <w:r>
+        <w:t>Trailer</w:t>
+      </w:r>
+      <w:proofErr w:type="spellEnd"/>
+      <w:r>
+        <w:t xml:space="preserve"> / Curso de Arduino </w:t>
+      </w:r>
+    </w:p>
+    <w:p>
+      <w:pPr>
+        <w:pStyle w:val="Prrafodelista"/>
+        <w:numPr>
+          <w:ilvl w:val="0"/>
+          <w:numId w:val="6"/>
+        </w:numPr>
+      </w:pPr>
+      <w:r>
+        <w:t xml:space="preserve">1: ¿Qué es Arduino? Introducción / Curso de Arduino </w:t>
+      </w:r>
+    </w:p>
+    <w:p>
+      <w:pPr>
+        <w:pStyle w:val="Prrafodelista"/>
+        <w:numPr>
+          <w:ilvl w:val="0"/>
+          <w:numId w:val="6"/>
+        </w:numPr>
+      </w:pPr>
+      <w:r>
+        <w:t xml:space="preserve">2: Instalar Arduino, Hola Mundo y Hacer parpadear un led / Curso de Arduino </w:t>
+      </w:r>
+    </w:p>
+    <w:p>
+      <w:pPr>
+        <w:pStyle w:val="Prrafodelista"/>
+        <w:numPr>
+          <w:ilvl w:val="0"/>
+          <w:numId w:val="6"/>
+        </w:numPr>
+      </w:pPr>
+      <w:r>
+        <w:t xml:space="preserve">3: Conceptos básicos de electrónica, ley de Ohm y la analogía del agua / Arduino </w:t>
+      </w:r>
+      <w:proofErr w:type="spellStart"/>
+      <w:r>
+        <w:t>livestream</w:t>
+      </w:r>
+      <w:proofErr w:type="spellEnd"/>
+      <w:r>
+        <w:t xml:space="preserve"> con @</w:t>
+      </w:r>
+      <w:proofErr w:type="spellStart"/>
+      <w:r>
+        <w:t>Manuelordunio</w:t>
+      </w:r>
+      <w:proofErr w:type="spellEnd"/>
+      <w:r>
+        <w:t xml:space="preserve"> (#</w:t>
+      </w:r>
+      <w:proofErr w:type="spellStart"/>
+      <w:r>
+        <w:t>CódigoFacilito</w:t>
+      </w:r>
+      <w:proofErr w:type="spellEnd"/>
+      <w:r>
+        <w:t xml:space="preserve">) / Curso de Arduino </w:t>
+      </w:r>
+    </w:p>
+    <w:p>
+      <w:pPr>
+        <w:pStyle w:val="Prrafodelista"/>
+        <w:numPr>
+          <w:ilvl w:val="0"/>
+          <w:numId w:val="6"/>
+        </w:numPr>
+      </w:pPr>
+      <w:r>
+        <w:t xml:space="preserve">4: Botones / Curso de Arduino </w:t>
+      </w:r>
+    </w:p>
+    <w:p>
+      <w:pPr>
+        <w:pStyle w:val="Prrafodelista"/>
+        <w:numPr>
+          <w:ilvl w:val="0"/>
+          <w:numId w:val="6"/>
+        </w:numPr>
+      </w:pPr>
+      <w:r>
+        <w:t xml:space="preserve">5: Voltajes analógicos y PWM / Curso de Arduino </w:t>
+      </w:r>
+    </w:p>
+    <w:p>
+      <w:pPr>
+        <w:pStyle w:val="Prrafodelista"/>
+        <w:numPr>
+          <w:ilvl w:val="0"/>
+          <w:numId w:val="6"/>
+        </w:numPr>
+      </w:pPr>
+      <w:r>
+        <w:t xml:space="preserve">6: Comunicación Serial / Curso de Arduino </w:t>
+      </w:r>
+    </w:p>
+    <w:p>
+      <w:pPr>
+        <w:pStyle w:val="Prrafodelista"/>
+        <w:numPr>
+          <w:ilvl w:val="0"/>
+          <w:numId w:val="6"/>
+        </w:numPr>
+      </w:pPr>
+      <w:r>
+        <w:t xml:space="preserve">7: Temperatura / Curso de Arduino </w:t>
+      </w:r>
+    </w:p>
+    <w:p>
+      <w:pPr>
+        <w:pStyle w:val="Prrafodelista"/>
+        <w:numPr>
+          <w:ilvl w:val="0"/>
+          <w:numId w:val="6"/>
+        </w:numPr>
+      </w:pPr>
+      <w:r>
+        <w:t xml:space="preserve">8: </w:t>
+      </w:r>
+      <w:proofErr w:type="spellStart"/>
+      <w:r>
+        <w:t>Debounce</w:t>
+      </w:r>
+      <w:proofErr w:type="spellEnd"/>
+      <w:r>
+        <w:t xml:space="preserve"> / Curso de Arduino </w:t>
+      </w:r>
+    </w:p>
+    <w:p>
+      <w:pPr>
+        <w:pStyle w:val="Prrafodelista"/>
+        <w:numPr>
+          <w:ilvl w:val="0"/>
+          <w:numId w:val="6"/>
+        </w:numPr>
+      </w:pPr>
+      <w:r>
+        <w:t xml:space="preserve">9: </w:t>
+      </w:r>
+      <w:proofErr w:type="spellStart"/>
+      <w:r>
+        <w:t>Display</w:t>
+      </w:r>
+      <w:proofErr w:type="spellEnd"/>
+      <w:r>
+        <w:t xml:space="preserve"> led de 7 segundos / Curso de Arduino </w:t>
+      </w:r>
+    </w:p>
+    <w:p>
+      <w:pPr>
+        <w:pStyle w:val="Prrafodelista"/>
+        <w:numPr>
+          <w:ilvl w:val="0"/>
+          <w:numId w:val="6"/>
+        </w:numPr>
+      </w:pPr>
+      <w:r>
+        <w:lastRenderedPageBreak/>
+        <w:t xml:space="preserve">10: Ping / Curso de Arduino </w:t>
+      </w:r>
+    </w:p>
+    <w:p>
+      <w:pPr>
+        <w:pStyle w:val="Prrafodelista"/>
+        <w:numPr>
+          <w:ilvl w:val="0"/>
+          <w:numId w:val="6"/>
+        </w:numPr>
+      </w:pPr>
+      <w:r>
+        <w:t xml:space="preserve">11: Servomotores / Curso de Arduino </w:t>
+      </w:r>
+    </w:p>
+    <w:p>
+      <w:pPr>
+        <w:pStyle w:val="Prrafodelista"/>
+        <w:numPr>
+          <w:ilvl w:val="0"/>
+          <w:numId w:val="6"/>
+        </w:numPr>
+      </w:pPr>
+      <w:r>
+        <w:t>12: Stand-</w:t>
+      </w:r>
+      <w:proofErr w:type="spellStart"/>
+      <w:r>
+        <w:t>alone</w:t>
+      </w:r>
+      <w:proofErr w:type="spellEnd"/>
+      <w:r>
+        <w:t xml:space="preserve"> / Curso de Arduino </w:t>
+      </w:r>
+    </w:p>
+    <w:p>
+      <w:pPr>
+        <w:pStyle w:val="Prrafodelista"/>
+        <w:numPr>
+          <w:ilvl w:val="0"/>
+          <w:numId w:val="6"/>
+        </w:numPr>
+      </w:pPr>
+      <w:r>
+        <w:t xml:space="preserve">13: Teclado / Curso de Arduino </w:t>
+      </w:r>
+    </w:p>
+    <w:p>
+      <w:pPr>
+        <w:pStyle w:val="Prrafodelista"/>
+        <w:numPr>
+          <w:ilvl w:val="0"/>
+          <w:numId w:val="6"/>
+        </w:numPr>
+      </w:pPr>
+      <w:r>
+        <w:t xml:space="preserve">14: Sensor PIR – Encender un foco / Curso de Arduino </w:t>
+      </w:r>
+    </w:p>
+    <w:p>
+      <w:pPr>
+        <w:pStyle w:val="Prrafodelista"/>
+        <w:numPr>
+          <w:ilvl w:val="0"/>
+          <w:numId w:val="6"/>
+        </w:numPr>
+      </w:pPr>
+      <w:r>
+        <w:t>15: Giro Motor CD.</w:t>
+      </w:r>
+    </w:p>
+    <w:p>
+      <w:hyperlink r:id="rId30" w:history="1">
+        <w:r>
+          <w:rPr>
+            <w:rStyle w:val="Hipervnculo"/>
+          </w:rPr>
+          <w:t>https://codigofacilito.com/courses/Arduino</w:t>
+        </w:r>
+      </w:hyperlink>
     </w:p>
     <w:p/>
-    <w:p/>
-    <w:p>
-      <w:pPr>
-        <w:pStyle w:val="Ttulo1"/>
-      </w:pPr>
-      <w:bookmarkStart w:id="52" w:name="_Toc445720875"/>
-      <w:r>
-        <w:t>8. Conclusiones</w:t>
-      </w:r>
-      <w:bookmarkEnd w:id="52"/>
-    </w:p>
-    <w:p>
-      <w:pPr>
+    <w:p>
+      <w:pPr>
+        <w:pStyle w:val="Ttulo3"/>
+      </w:pPr>
+      <w:r>
+        <w:t>5.2.5 Curso gratuito 5</w:t>
+      </w:r>
+      <w:r>
+        <w:t xml:space="preserve"> sobre </w:t>
+      </w:r>
+      <w:r>
+        <w:t>Arduino</w:t>
+      </w:r>
+    </w:p>
+    <w:p>
+      <w:r>
+        <w:t>Página web, “</w:t>
+      </w:r>
+      <w:proofErr w:type="spellStart"/>
+      <w:r>
+        <w:t>Coursetalk</w:t>
+      </w:r>
+      <w:proofErr w:type="spellEnd"/>
+      <w:r>
+        <w:t>”, donde tiene</w:t>
+      </w:r>
+      <w:r>
+        <w:rPr>
+          <w:shd w:val="clear" w:color="auto" w:fill="FBFBFB"/>
+        </w:rPr>
+        <w:t xml:space="preserve"> un curso, en inglés, con el que se puede aprender a</w:t>
+      </w:r>
+      <w:r>
+        <w:rPr>
+          <w:rStyle w:val="apple-converted-space"/>
+          <w:shd w:val="clear" w:color="auto" w:fill="FBFBFB"/>
+        </w:rPr>
+        <w:t> </w:t>
+      </w:r>
+      <w:r>
+        <w:rPr>
+          <w:rStyle w:val="Textoennegrita"/>
+          <w:shd w:val="clear" w:color="auto" w:fill="FBFBFB"/>
+        </w:rPr>
+        <w:t>crear proyectos interactivos</w:t>
+      </w:r>
+      <w:r>
+        <w:rPr>
+          <w:shd w:val="clear" w:color="auto" w:fill="FBFBFB"/>
+        </w:rPr>
+        <w:t>. Es bajo demanda, de modo que podemos unirnos a él sin estar atados a fechas fijas.</w:t>
+      </w:r>
+    </w:p>
+    <w:p>
+      <w:hyperlink r:id="rId31" w:history="1">
+        <w:r>
+          <w:rPr>
+            <w:rStyle w:val="Hipervnculo"/>
+          </w:rPr>
+          <w:t>https://www.coursetalk.com/providers/skillshare/courses/introduction-to-arduino-creating-interactive-projects</w:t>
+        </w:r>
+      </w:hyperlink>
+    </w:p>
+    <w:p>
+      <w:pPr>
+        <w:pStyle w:val="Ttulo3"/>
         <w:rPr>
           <w:u w:val="single"/>
         </w:rPr>
       </w:pPr>
       <w:r>
-        <w:t>Aquí habrá que hablar sobre si se obtiene más información de Arduino o de rapsberry. Frente a  datos técnicos, todavía</w:t>
-      </w:r>
-      <w:bookmarkStart w:id="53" w:name="_GoBack"/>
+        <w:t>5.2.6</w:t>
+      </w:r>
+      <w:r>
+        <w:t xml:space="preserve"> Curso gratuito 3 sobre </w:t>
+      </w:r>
+      <w:r>
+        <w:t>Arduino</w:t>
+      </w:r>
+      <w:bookmarkStart w:id="40" w:name="_GoBack"/>
+      <w:bookmarkEnd w:id="40"/>
+    </w:p>
+    <w:p>
+      <w:r>
+        <w:t>Página web, “</w:t>
+      </w:r>
+      <w:proofErr w:type="spellStart"/>
+      <w:r>
+        <w:t>SchooX</w:t>
+      </w:r>
+      <w:proofErr w:type="spellEnd"/>
+      <w:r>
+        <w:t>”, donde tiene</w:t>
+      </w:r>
+      <w:r>
+        <w:rPr>
+          <w:shd w:val="clear" w:color="auto" w:fill="FBFBFB"/>
+        </w:rPr>
+        <w:t xml:space="preserve"> un curso, en inglés, de diez lecciones más un </w:t>
+      </w:r>
+      <w:r>
+        <w:t>más un anexo con materiales para aprender todos los aspectos más técnicos de Arduino. Ideal para completar conocimientos desde un curso más básico.</w:t>
+      </w:r>
+    </w:p>
+    <w:p>
+      <w:pPr>
+        <w:rPr>
+          <w:rStyle w:val="Hipervnculo"/>
+        </w:rPr>
+      </w:pPr>
+      <w:hyperlink r:id="rId32" w:history="1">
+        <w:r>
+          <w:rPr>
+            <w:rStyle w:val="Hipervnculo"/>
+          </w:rPr>
+          <w:t>http://www.schoox.com/15372/starting-with-arduino/about</w:t>
+        </w:r>
+      </w:hyperlink>
+    </w:p>
+    <w:p>
+      <w:pPr>
+        <w:pStyle w:val="Ttulo3"/>
+      </w:pPr>
+    </w:p>
+    <w:p>
+      <w:pPr>
+        <w:pStyle w:val="Ttulo2"/>
+      </w:pPr>
+      <w:bookmarkStart w:id="41" w:name="_Toc445720863"/>
+      <w:r>
+        <w:t>5.3 Cursos</w:t>
+      </w:r>
+      <w:r>
+        <w:t xml:space="preserve"> </w:t>
+      </w:r>
+      <w:r>
+        <w:t xml:space="preserve">gratuitos </w:t>
+      </w:r>
+      <w:r>
+        <w:t>sobre la tecnología</w:t>
+      </w:r>
+      <w:r>
+        <w:t xml:space="preserve"> específica B</w:t>
+      </w:r>
+      <w:bookmarkEnd w:id="41"/>
+    </w:p>
+    <w:p>
+      <w:pPr>
+        <w:pStyle w:val="Ttulo3"/>
+      </w:pPr>
+      <w:bookmarkStart w:id="42" w:name="_Toc445720864"/>
+      <w:r>
+        <w:t xml:space="preserve">5.3.1 Curso gratuito 1 sobre la tecnología específica </w:t>
+      </w:r>
+      <w:r>
+        <w:t>B</w:t>
+      </w:r>
+      <w:bookmarkEnd w:id="42"/>
+    </w:p>
+    <w:p>
+      <w:pPr>
+        <w:pStyle w:val="Ttulo3"/>
+      </w:pPr>
+      <w:bookmarkStart w:id="43" w:name="_Toc445720865"/>
+      <w:r>
+        <w:t xml:space="preserve">5.3.2 Curso gratuito 2 sobre la tecnología específica </w:t>
+      </w:r>
+      <w:r>
+        <w:t>B</w:t>
+      </w:r>
+      <w:bookmarkEnd w:id="43"/>
+    </w:p>
+    <w:p>
+      <w:pPr>
+        <w:pStyle w:val="Ttulo3"/>
+      </w:pPr>
+      <w:bookmarkStart w:id="44" w:name="_Toc445720866"/>
+      <w:r>
+        <w:t>5.3</w:t>
+      </w:r>
+      <w:proofErr w:type="gramStart"/>
+      <w:r>
+        <w:t>.n</w:t>
+      </w:r>
+      <w:proofErr w:type="gramEnd"/>
+      <w:r>
+        <w:t xml:space="preserve"> Curso gratuito n sobre la tecnología especifica </w:t>
+      </w:r>
+      <w:r>
+        <w:t>B</w:t>
+      </w:r>
+      <w:bookmarkEnd w:id="44"/>
+    </w:p>
+    <w:p/>
+    <w:p>
+      <w:pPr>
+        <w:pStyle w:val="Ttulo1"/>
+      </w:pPr>
+      <w:bookmarkStart w:id="45" w:name="_Toc445720867"/>
+      <w:r>
+        <w:t>6. Ayudas para estudiar las tecnologías</w:t>
+      </w:r>
+      <w:bookmarkEnd w:id="45"/>
+    </w:p>
+    <w:p/>
+    <w:p/>
+    <w:p>
+      <w:pPr>
+        <w:pStyle w:val="Ttulo1"/>
+      </w:pPr>
+      <w:bookmarkStart w:id="46" w:name="_Toc445720868"/>
+      <w:r>
+        <w:t>7. Recursos para implementar las tecnologías</w:t>
+      </w:r>
+      <w:bookmarkEnd w:id="46"/>
+    </w:p>
+    <w:p>
+      <w:pPr>
+        <w:pStyle w:val="Ttulo2"/>
+      </w:pPr>
+      <w:bookmarkStart w:id="47" w:name="_Toc445720869"/>
+      <w:r>
+        <w:t xml:space="preserve">7.1 Recursos </w:t>
+      </w:r>
+      <w:r>
+        <w:t>para implementar la tecnología A</w:t>
+      </w:r>
+      <w:bookmarkEnd w:id="47"/>
+    </w:p>
+    <w:p>
+      <w:pPr>
+        <w:pStyle w:val="Ttulo3"/>
+      </w:pPr>
+      <w:bookmarkStart w:id="48" w:name="_Toc445720870"/>
+      <w:r>
+        <w:t>7.1.1 Recursos no gratuitos para implementar la tecnología A</w:t>
+      </w:r>
+      <w:bookmarkEnd w:id="48"/>
+    </w:p>
+    <w:p>
+      <w:pPr>
+        <w:pStyle w:val="Ttulo3"/>
+      </w:pPr>
+      <w:bookmarkStart w:id="49" w:name="_Toc445720871"/>
+      <w:r>
+        <w:t>7.1.1 Recursos no gratuitos para implementar la tecnología A</w:t>
+      </w:r>
+      <w:bookmarkEnd w:id="49"/>
+    </w:p>
+    <w:p/>
+    <w:p>
+      <w:pPr>
+        <w:pStyle w:val="Ttulo2"/>
+      </w:pPr>
+      <w:bookmarkStart w:id="50" w:name="_Toc445720872"/>
+      <w:r>
+        <w:lastRenderedPageBreak/>
+        <w:t xml:space="preserve">7.2 Recursos para implementar la tecnología </w:t>
+      </w:r>
+      <w:r>
+        <w:t>B</w:t>
+      </w:r>
+      <w:bookmarkEnd w:id="50"/>
+    </w:p>
+    <w:p>
+      <w:pPr>
+        <w:pStyle w:val="Ttulo3"/>
+      </w:pPr>
+      <w:bookmarkStart w:id="51" w:name="_Toc445720873"/>
+      <w:r>
+        <w:t xml:space="preserve">7.2.1 Recursos no gratuitos para implementar la tecnología </w:t>
+      </w:r>
+      <w:r>
+        <w:t>B</w:t>
+      </w:r>
+      <w:bookmarkEnd w:id="51"/>
+    </w:p>
+    <w:p>
+      <w:pPr>
+        <w:pStyle w:val="Ttulo3"/>
+      </w:pPr>
+      <w:bookmarkStart w:id="52" w:name="_Toc445720874"/>
+      <w:r>
+        <w:t xml:space="preserve">7.2.1 Recursos no gratuitos para implementar la tecnología </w:t>
+      </w:r>
+      <w:r>
+        <w:t>B</w:t>
+      </w:r>
+      <w:bookmarkEnd w:id="52"/>
+    </w:p>
+    <w:p/>
+    <w:p/>
+    <w:p>
+      <w:pPr>
+        <w:pStyle w:val="Ttulo1"/>
+      </w:pPr>
+      <w:bookmarkStart w:id="53" w:name="_Toc445720875"/>
+      <w:r>
+        <w:t>8. Conclusiones</w:t>
+      </w:r>
       <w:bookmarkEnd w:id="53"/>
-      <w:r>
-        <w:t xml:space="preserve"> es muy precipitado</w:t>
+    </w:p>
+    <w:p>
+      <w:pPr>
+        <w:rPr>
+          <w:u w:val="single"/>
+        </w:rPr>
+      </w:pPr>
+      <w:r>
+        <w:t>Aquí habrá que hablar sobre si se obtiene más información de Arduino o de rapsberry. Frente a  datos técnicos, todavía es muy precipitado</w:t>
       </w:r>
     </w:p>
     <w:p/>
@@ -5842,7 +7016,7 @@
     <w:p/>
     <w:p/>
     <w:sectPr>
-      <w:footerReference w:type="default" r:id="rId12"/>
+      <w:footerReference w:type="default" r:id="rId33"/>
       <w:pgSz w:w="11906" w:h="16838"/>
       <w:pgMar w:top="1417" w:right="1701" w:bottom="1417" w:left="1701" w:header="708" w:footer="708" w:gutter="0"/>
       <w:pgNumType w:start="0"/>
@@ -5908,7 +7082,7 @@
           <w:rPr>
             <w:noProof/>
           </w:rPr>
-          <w:t>7</w:t>
+          <w:t>10</w:t>
         </w:r>
         <w:r>
           <w:fldChar w:fldCharType="end"/>
@@ -6186,6 +7360,92 @@
     </w:lvl>
   </w:abstractNum>
   <w:abstractNum w:abstractNumId="2" w15:restartNumberingAfterBreak="0">
+    <w:nsid w:val="29AF525B"/>
+    <w:multiLevelType w:val="hybridMultilevel"/>
+    <w:tmpl w:val="729E7D4A"/>
+    <w:lvl w:ilvl="0" w:tplc="0C0A000F">
+      <w:start w:val="1"/>
+      <w:numFmt w:val="decimal"/>
+      <w:lvlText w:val="%1."/>
+      <w:lvlJc w:val="left"/>
+      <w:pPr>
+        <w:ind w:left="720" w:hanging="360"/>
+      </w:pPr>
+    </w:lvl>
+    <w:lvl w:ilvl="1" w:tplc="0C0A0019" w:tentative="1">
+      <w:start w:val="1"/>
+      <w:numFmt w:val="lowerLetter"/>
+      <w:lvlText w:val="%2."/>
+      <w:lvlJc w:val="left"/>
+      <w:pPr>
+        <w:ind w:left="1440" w:hanging="360"/>
+      </w:pPr>
+    </w:lvl>
+    <w:lvl w:ilvl="2" w:tplc="0C0A001B" w:tentative="1">
+      <w:start w:val="1"/>
+      <w:numFmt w:val="lowerRoman"/>
+      <w:lvlText w:val="%3."/>
+      <w:lvlJc w:val="right"/>
+      <w:pPr>
+        <w:ind w:left="2160" w:hanging="180"/>
+      </w:pPr>
+    </w:lvl>
+    <w:lvl w:ilvl="3" w:tplc="0C0A000F" w:tentative="1">
+      <w:start w:val="1"/>
+      <w:numFmt w:val="decimal"/>
+      <w:lvlText w:val="%4."/>
+      <w:lvlJc w:val="left"/>
+      <w:pPr>
+        <w:ind w:left="2880" w:hanging="360"/>
+      </w:pPr>
+    </w:lvl>
+    <w:lvl w:ilvl="4" w:tplc="0C0A0019" w:tentative="1">
+      <w:start w:val="1"/>
+      <w:numFmt w:val="lowerLetter"/>
+      <w:lvlText w:val="%5."/>
+      <w:lvlJc w:val="left"/>
+      <w:pPr>
+        <w:ind w:left="3600" w:hanging="360"/>
+      </w:pPr>
+    </w:lvl>
+    <w:lvl w:ilvl="5" w:tplc="0C0A001B" w:tentative="1">
+      <w:start w:val="1"/>
+      <w:numFmt w:val="lowerRoman"/>
+      <w:lvlText w:val="%6."/>
+      <w:lvlJc w:val="right"/>
+      <w:pPr>
+        <w:ind w:left="4320" w:hanging="180"/>
+      </w:pPr>
+    </w:lvl>
+    <w:lvl w:ilvl="6" w:tplc="0C0A000F" w:tentative="1">
+      <w:start w:val="1"/>
+      <w:numFmt w:val="decimal"/>
+      <w:lvlText w:val="%7."/>
+      <w:lvlJc w:val="left"/>
+      <w:pPr>
+        <w:ind w:left="5040" w:hanging="360"/>
+      </w:pPr>
+    </w:lvl>
+    <w:lvl w:ilvl="7" w:tplc="0C0A0019" w:tentative="1">
+      <w:start w:val="1"/>
+      <w:numFmt w:val="lowerLetter"/>
+      <w:lvlText w:val="%8."/>
+      <w:lvlJc w:val="left"/>
+      <w:pPr>
+        <w:ind w:left="5760" w:hanging="360"/>
+      </w:pPr>
+    </w:lvl>
+    <w:lvl w:ilvl="8" w:tplc="0C0A001B" w:tentative="1">
+      <w:start w:val="1"/>
+      <w:numFmt w:val="lowerRoman"/>
+      <w:lvlText w:val="%9."/>
+      <w:lvlJc w:val="right"/>
+      <w:pPr>
+        <w:ind w:left="6480" w:hanging="180"/>
+      </w:pPr>
+    </w:lvl>
+  </w:abstractNum>
+  <w:abstractNum w:abstractNumId="3" w15:restartNumberingAfterBreak="0">
     <w:nsid w:val="304055AC"/>
     <w:multiLevelType w:val="hybridMultilevel"/>
     <w:tmpl w:val="B48CE602"/>
@@ -6274,7 +7534,7 @@
       </w:pPr>
     </w:lvl>
   </w:abstractNum>
-  <w:abstractNum w:abstractNumId="3" w15:restartNumberingAfterBreak="0">
+  <w:abstractNum w:abstractNumId="4" w15:restartNumberingAfterBreak="0">
     <w:nsid w:val="63673D64"/>
     <w:multiLevelType w:val="hybridMultilevel"/>
     <w:tmpl w:val="10EA503C"/>
@@ -6386,7 +7646,7 @@
       </w:rPr>
     </w:lvl>
   </w:abstractNum>
-  <w:abstractNum w:abstractNumId="4" w15:restartNumberingAfterBreak="0">
+  <w:abstractNum w:abstractNumId="5" w15:restartNumberingAfterBreak="0">
     <w:nsid w:val="69E54BA7"/>
     <w:multiLevelType w:val="multilevel"/>
     <w:tmpl w:val="0C0A001F"/>
@@ -6473,19 +7733,22 @@
     </w:lvl>
   </w:abstractNum>
   <w:num w:numId="1">
-    <w:abstractNumId w:val="2"/>
+    <w:abstractNumId w:val="3"/>
   </w:num>
   <w:num w:numId="2">
-    <w:abstractNumId w:val="4"/>
+    <w:abstractNumId w:val="5"/>
   </w:num>
   <w:num w:numId="3">
     <w:abstractNumId w:val="0"/>
   </w:num>
   <w:num w:numId="4">
-    <w:abstractNumId w:val="3"/>
+    <w:abstractNumId w:val="4"/>
   </w:num>
   <w:num w:numId="5">
     <w:abstractNumId w:val="1"/>
+  </w:num>
+  <w:num w:numId="6">
+    <w:abstractNumId w:val="2"/>
   </w:num>
 </w:numbering>
 </file>
@@ -7209,6 +8472,17 @@
       <w:iCs/>
     </w:rPr>
   </w:style>
+  <w:style w:type="character" w:styleId="Textoennegrita">
+    <w:name w:val="Strong"/>
+    <w:basedOn w:val="Fuentedeprrafopredeter"/>
+    <w:uiPriority w:val="22"/>
+    <w:qFormat/>
+    <w:rsid w:val="00E017E0"/>
+    <w:rPr>
+      <w:b/>
+      <w:bCs/>
+    </w:rPr>
+  </w:style>
 </w:styles>
 </file>
 
@@ -7497,7 +8771,7 @@
 </file>
 
 <file path=customXml/itemProps2.xml><?xml version="1.0" encoding="utf-8"?>
-<ds:datastoreItem xmlns:ds="http://schemas.openxmlformats.org/officeDocument/2006/customXml" ds:itemID="{95D64D3C-C10E-4D96-93BD-3CB477781BFC}">
+<ds:datastoreItem xmlns:ds="http://schemas.openxmlformats.org/officeDocument/2006/customXml" ds:itemID="{3DE6F606-CC7D-438E-8889-7E1AF2020589}">
   <ds:schemaRefs>
     <ds:schemaRef ds:uri="http://schemas.openxmlformats.org/officeDocument/2006/bibliography"/>
   </ds:schemaRefs>

</xml_diff>